<commit_message>
Se renombran los dosc
</commit_message>
<xml_diff>
--- a/Docs/ProgrammingLearning_Python_1.docx
+++ b/Docs/ProgrammingLearning_Python_1.docx
@@ -4,7 +4,7 @@
   <w:body>
     <w:p>
       <w:pPr>
-        <w:ind w:left="3540" w:hanging="3540"/>
+        <w:ind w:left="4248" w:hanging="4248"/>
         <w:jc w:val="both"/>
       </w:pPr>
     </w:p>
@@ -123,6 +123,7 @@
           <w:docPartUnique/>
         </w:docPartObj>
       </w:sdtPr>
+      <w:sdtEndPr/>
       <w:sdtContent>
         <w:p>
           <w:pPr>
@@ -687,7 +688,23 @@
                 <w:noProof/>
                 <w:lang w:val="es-AR"/>
               </w:rPr>
-              <w:t>2.3 Funciones</w:t>
+              <w:t>2.3 Fun</w:t>
+            </w:r>
+            <w:r>
+              <w:rPr>
+                <w:rStyle w:val="Hipervnculo"/>
+                <w:noProof/>
+                <w:lang w:val="es-AR"/>
+              </w:rPr>
+              <w:t>c</w:t>
+            </w:r>
+            <w:r>
+              <w:rPr>
+                <w:rStyle w:val="Hipervnculo"/>
+                <w:noProof/>
+                <w:lang w:val="es-AR"/>
+              </w:rPr>
+              <w:t>iones</w:t>
             </w:r>
             <w:r>
               <w:rPr>
@@ -2135,7 +2152,6 @@
           <w:lang w:val="es-AR"/>
         </w:rPr>
       </w:pPr>
-      <w:bookmarkStart w:id="2" w:name="_GoBack"/>
       <w:r>
         <w:rPr>
           <w:lang w:val="es-AR"/>
@@ -2263,78 +2279,77 @@
           <w:lang w:val="es-AR"/>
         </w:rPr>
       </w:pPr>
-      <w:bookmarkStart w:id="3" w:name="_Toc14356960"/>
+      <w:bookmarkStart w:id="2" w:name="_Toc14356960"/>
+      <w:r>
+        <w:rPr>
+          <w:lang w:val="es-AR"/>
+        </w:rPr>
+        <w:t>Consideraciones generales</w:t>
+      </w:r>
       <w:bookmarkEnd w:id="2"/>
       <w:r>
         <w:rPr>
           <w:lang w:val="es-AR"/>
         </w:rPr>
-        <w:t>Consideraciones generales</w:t>
+        <w:t xml:space="preserve"> </w:t>
+      </w:r>
+    </w:p>
+    <w:p>
+      <w:pPr>
+        <w:rPr>
+          <w:lang w:val="es-AR"/>
+        </w:rPr>
+      </w:pPr>
+      <w:r>
+        <w:rPr>
+          <w:lang w:val="es-AR"/>
+        </w:rPr>
+        <w:t xml:space="preserve">Los temas se irán presentando de forma gradual y sin entrar en detalles formales rigurosos, </w:t>
+      </w:r>
+      <w:proofErr w:type="spellStart"/>
+      <w:r>
+        <w:rPr>
+          <w:lang w:val="es-AR"/>
+        </w:rPr>
+        <w:t>mas</w:t>
+      </w:r>
+      <w:proofErr w:type="spellEnd"/>
+      <w:r>
+        <w:rPr>
+          <w:lang w:val="es-AR"/>
+        </w:rPr>
+        <w:t xml:space="preserve"> bien se </w:t>
+      </w:r>
+      <w:proofErr w:type="spellStart"/>
+      <w:r>
+        <w:rPr>
+          <w:lang w:val="es-AR"/>
+        </w:rPr>
+        <w:t>pretente</w:t>
+      </w:r>
+      <w:proofErr w:type="spellEnd"/>
+      <w:r>
+        <w:rPr>
+          <w:lang w:val="es-AR"/>
+        </w:rPr>
+        <w:t xml:space="preserve"> dar una introducción informal y varios ejemplos y ejercicios para que el lector valla entendiendo la utilidad y asimilando la forma de aplicación de cada tema.</w:t>
+      </w:r>
+    </w:p>
+    <w:p>
+      <w:pPr>
+        <w:pStyle w:val="Ttulo3"/>
+        <w:rPr>
+          <w:lang w:val="es-AR"/>
+        </w:rPr>
+      </w:pPr>
+      <w:bookmarkStart w:id="3" w:name="_Toc14356961"/>
+      <w:r>
+        <w:rPr>
+          <w:lang w:val="es-AR"/>
+        </w:rPr>
+        <w:t>En qué archivos almacenar los programas</w:t>
       </w:r>
       <w:bookmarkEnd w:id="3"/>
-      <w:r>
-        <w:rPr>
-          <w:lang w:val="es-AR"/>
-        </w:rPr>
-        <w:t xml:space="preserve"> </w:t>
-      </w:r>
-    </w:p>
-    <w:p>
-      <w:pPr>
-        <w:rPr>
-          <w:lang w:val="es-AR"/>
-        </w:rPr>
-      </w:pPr>
-      <w:r>
-        <w:rPr>
-          <w:lang w:val="es-AR"/>
-        </w:rPr>
-        <w:t xml:space="preserve">Los temas se irán presentando de forma gradual y sin entrar en detalles formales rigurosos, </w:t>
-      </w:r>
-      <w:proofErr w:type="spellStart"/>
-      <w:r>
-        <w:rPr>
-          <w:lang w:val="es-AR"/>
-        </w:rPr>
-        <w:t>mas</w:t>
-      </w:r>
-      <w:proofErr w:type="spellEnd"/>
-      <w:r>
-        <w:rPr>
-          <w:lang w:val="es-AR"/>
-        </w:rPr>
-        <w:t xml:space="preserve"> bien se </w:t>
-      </w:r>
-      <w:proofErr w:type="spellStart"/>
-      <w:r>
-        <w:rPr>
-          <w:lang w:val="es-AR"/>
-        </w:rPr>
-        <w:t>pretente</w:t>
-      </w:r>
-      <w:proofErr w:type="spellEnd"/>
-      <w:r>
-        <w:rPr>
-          <w:lang w:val="es-AR"/>
-        </w:rPr>
-        <w:t xml:space="preserve"> dar una introducción informal y varios ejemplos y ejercicios para que el lector valla entendiendo la utilidad y asimilando la forma de aplicación de cada tema.</w:t>
-      </w:r>
-    </w:p>
-    <w:p>
-      <w:pPr>
-        <w:pStyle w:val="Ttulo3"/>
-        <w:rPr>
-          <w:lang w:val="es-AR"/>
-        </w:rPr>
-      </w:pPr>
-      <w:bookmarkStart w:id="4" w:name="_Toc14356961"/>
-      <w:r>
-        <w:rPr>
-          <w:lang w:val="es-AR"/>
-        </w:rPr>
-        <w:t>En qué archivos almacenar los programas</w:t>
-      </w:r>
-      <w:bookmarkEnd w:id="4"/>
     </w:p>
     <w:p>
       <w:pPr>
@@ -2456,56 +2471,56 @@
           <w:lang w:val="es-AR"/>
         </w:rPr>
       </w:pPr>
-      <w:bookmarkStart w:id="5" w:name="_Toc14356962"/>
+      <w:bookmarkStart w:id="4" w:name="_Toc14356962"/>
       <w:r>
         <w:rPr>
           <w:lang w:val="es-AR"/>
         </w:rPr>
         <w:t>Conceptos básicos</w:t>
       </w:r>
+      <w:bookmarkEnd w:id="4"/>
+    </w:p>
+    <w:p>
+      <w:pPr>
+        <w:ind w:left="708" w:hanging="708"/>
+        <w:rPr>
+          <w:lang w:val="es-AR"/>
+        </w:rPr>
+      </w:pPr>
+      <w:r>
+        <w:rPr>
+          <w:lang w:val="es-AR"/>
+        </w:rPr>
+        <w:t>En este capítulo se introduce un conjunto de conceptos básicos</w:t>
+      </w:r>
+      <w:r>
+        <w:rPr>
+          <w:lang w:val="es-AR"/>
+        </w:rPr>
+        <w:t xml:space="preserve"> que serán de utilidad a lo largo del curso.</w:t>
+      </w:r>
+      <w:r>
+        <w:rPr>
+          <w:lang w:val="es-AR"/>
+        </w:rPr>
+        <w:t xml:space="preserve"> </w:t>
+      </w:r>
+    </w:p>
+    <w:p>
+      <w:pPr>
+        <w:pStyle w:val="Ttulo2"/>
+        <w:rPr>
+          <w:lang w:val="es-AR"/>
+        </w:rPr>
+      </w:pPr>
+      <w:bookmarkStart w:id="5" w:name="_Toc14356963"/>
+      <w:r>
+        <w:rPr>
+          <w:lang w:val="es-AR"/>
+        </w:rPr>
+        <w:t>Sentencias</w:t>
+      </w:r>
       <w:bookmarkEnd w:id="5"/>
-    </w:p>
-    <w:p>
-      <w:pPr>
-        <w:ind w:left="708" w:hanging="708"/>
-        <w:rPr>
-          <w:lang w:val="es-AR"/>
-        </w:rPr>
-      </w:pPr>
-      <w:r>
-        <w:rPr>
-          <w:lang w:val="es-AR"/>
-        </w:rPr>
-        <w:t>En este capítulo se introduce un conjunto de conceptos básicos</w:t>
-      </w:r>
-      <w:r>
-        <w:rPr>
-          <w:lang w:val="es-AR"/>
-        </w:rPr>
-        <w:t xml:space="preserve"> que serán de utilidad a lo largo del curso.</w:t>
-      </w:r>
-      <w:r>
-        <w:rPr>
-          <w:lang w:val="es-AR"/>
-        </w:rPr>
-        <w:t xml:space="preserve"> </w:t>
-      </w:r>
-    </w:p>
-    <w:p>
-      <w:pPr>
-        <w:pStyle w:val="Ttulo2"/>
-        <w:rPr>
-          <w:lang w:val="es-AR"/>
-        </w:rPr>
-      </w:pPr>
-      <w:bookmarkStart w:id="6" w:name="_Toc14356963"/>
-      <w:r>
-        <w:rPr>
-          <w:lang w:val="es-AR"/>
-        </w:rPr>
-        <w:t>Sentencias</w:t>
-      </w:r>
-      <w:bookmarkEnd w:id="6"/>
     </w:p>
     <w:p>
       <w:pPr>
@@ -2541,14 +2556,14 @@
           <w:lang w:val="es-AR"/>
         </w:rPr>
       </w:pPr>
-      <w:bookmarkStart w:id="7" w:name="_Toc14356964"/>
+      <w:bookmarkStart w:id="6" w:name="_Toc14356964"/>
       <w:r>
         <w:rPr>
           <w:lang w:val="es-AR"/>
         </w:rPr>
         <w:t>Programas</w:t>
       </w:r>
-      <w:bookmarkEnd w:id="7"/>
+      <w:bookmarkEnd w:id="6"/>
     </w:p>
     <w:p>
       <w:pPr>
@@ -2633,14 +2648,14 @@
           <w:lang w:val="es-AR"/>
         </w:rPr>
       </w:pPr>
-      <w:bookmarkStart w:id="8" w:name="_Toc14356965"/>
+      <w:bookmarkStart w:id="7" w:name="_Toc14356965"/>
       <w:r>
         <w:rPr>
           <w:lang w:val="es-AR"/>
         </w:rPr>
         <w:t>Funciones</w:t>
       </w:r>
-      <w:bookmarkEnd w:id="8"/>
+      <w:bookmarkEnd w:id="7"/>
     </w:p>
     <w:p>
       <w:pPr>
@@ -2877,14 +2892,14 @@
           <w:lang w:val="es-AR"/>
         </w:rPr>
       </w:pPr>
-      <w:bookmarkStart w:id="9" w:name="_Toc14356966"/>
+      <w:bookmarkStart w:id="8" w:name="_Toc14356966"/>
       <w:r>
         <w:rPr>
           <w:lang w:val="es-AR"/>
         </w:rPr>
         <w:t>Código compilado vs código interpretado</w:t>
       </w:r>
-      <w:bookmarkEnd w:id="9"/>
+      <w:bookmarkEnd w:id="8"/>
     </w:p>
     <w:p>
       <w:pPr>
@@ -2995,7 +3010,7 @@
           <w:lang w:val="es-AR"/>
         </w:rPr>
       </w:pPr>
-      <w:bookmarkStart w:id="10" w:name="_Toc14356967"/>
+      <w:bookmarkStart w:id="9" w:name="_Toc14356967"/>
       <w:r>
         <w:rPr>
           <w:lang w:val="es-AR"/>
@@ -3014,7 +3029,7 @@
         </w:rPr>
         <w:t xml:space="preserve"> primitivos</w:t>
       </w:r>
-      <w:bookmarkEnd w:id="10"/>
+      <w:bookmarkEnd w:id="9"/>
     </w:p>
     <w:p>
       <w:pPr>
@@ -3107,14 +3122,14 @@
           <w:lang w:val="es-AR"/>
         </w:rPr>
       </w:pPr>
-      <w:bookmarkStart w:id="11" w:name="_Toc14356968"/>
+      <w:bookmarkStart w:id="10" w:name="_Toc14356968"/>
       <w:r>
         <w:rPr>
           <w:lang w:val="es-AR"/>
         </w:rPr>
         <w:t>Tipos de datos numéricos</w:t>
       </w:r>
-      <w:bookmarkEnd w:id="11"/>
+      <w:bookmarkEnd w:id="10"/>
     </w:p>
     <w:p>
       <w:pPr>
@@ -3768,7 +3783,7 @@
           <w:lang w:val="es-AR"/>
         </w:rPr>
       </w:pPr>
-      <w:bookmarkStart w:id="12" w:name="_Toc14356969"/>
+      <w:bookmarkStart w:id="11" w:name="_Toc14356969"/>
       <w:r>
         <w:rPr>
           <w:lang w:val="es-AR"/>
@@ -3782,7 +3797,7 @@
         </w:rPr>
         <w:t>String</w:t>
       </w:r>
-      <w:bookmarkEnd w:id="12"/>
+      <w:bookmarkEnd w:id="11"/>
       <w:proofErr w:type="spellEnd"/>
     </w:p>
     <w:p>
@@ -4038,7 +4053,7 @@
           <w:lang w:val="es-AR"/>
         </w:rPr>
       </w:pPr>
-      <w:bookmarkStart w:id="13" w:name="_Toc14356970"/>
+      <w:bookmarkStart w:id="12" w:name="_Toc14356970"/>
       <w:r>
         <w:rPr>
           <w:lang w:val="es-AR"/>
@@ -4051,7 +4066,7 @@
         </w:rPr>
         <w:t>Booleano</w:t>
       </w:r>
-      <w:bookmarkEnd w:id="13"/>
+      <w:bookmarkEnd w:id="12"/>
     </w:p>
     <w:p>
       <w:pPr>
@@ -4315,26 +4330,38 @@
           <w:lang w:val="es-AR"/>
         </w:rPr>
       </w:pPr>
-      <w:bookmarkStart w:id="14" w:name="_Toc14356971"/>
+      <w:bookmarkStart w:id="13" w:name="_Toc14356971"/>
       <w:r>
         <w:rPr>
           <w:lang w:val="es-AR"/>
         </w:rPr>
         <w:t>Tipos de datos Lista</w:t>
       </w:r>
-      <w:bookmarkEnd w:id="14"/>
-    </w:p>
-    <w:p>
-      <w:pPr>
-        <w:rPr>
-          <w:lang w:val="es-AR"/>
-        </w:rPr>
-      </w:pPr>
-      <w:r>
-        <w:rPr>
-          <w:lang w:val="es-AR"/>
-        </w:rPr>
-        <w:t xml:space="preserve">Además de los tipos de datos simples enumerados hasta aquí, Python presenta algunos tipos de datos complejos como son las listas. Una lista es una colección de elementos (datos) que pueden ser de distintos tipos (numéricos, </w:t>
+      <w:bookmarkEnd w:id="13"/>
+    </w:p>
+    <w:p>
+      <w:pPr>
+        <w:rPr>
+          <w:lang w:val="es-AR"/>
+        </w:rPr>
+      </w:pPr>
+      <w:r>
+        <w:rPr>
+          <w:lang w:val="es-AR"/>
+        </w:rPr>
+        <w:t xml:space="preserve">Además de los tipos de datos simples enumerados hasta aquí, Python presenta algunos tipos de datos complejos como son las listas. Una lista es una colección de elementos (datos) </w:t>
+      </w:r>
+      <w:r>
+        <w:rPr>
+          <w:lang w:val="es-AR"/>
+        </w:rPr>
+        <w:t xml:space="preserve">de cualquier tipo </w:t>
+      </w:r>
+      <w:r>
+        <w:rPr>
+          <w:lang w:val="es-AR"/>
+        </w:rPr>
+        <w:t xml:space="preserve">(numérico, </w:t>
       </w:r>
       <w:proofErr w:type="spellStart"/>
       <w:r>
@@ -4348,7 +4375,13 @@
         <w:rPr>
           <w:lang w:val="es-AR"/>
         </w:rPr>
-        <w:t xml:space="preserve">, booleanos, </w:t>
+        <w:t>, booleano</w:t>
+      </w:r>
+      <w:r>
+        <w:rPr>
+          <w:lang w:val="es-AR"/>
+        </w:rPr>
+        <w:t xml:space="preserve">, </w:t>
       </w:r>
       <w:proofErr w:type="spellStart"/>
       <w:r>
@@ -4362,7 +4395,20 @@
         <w:rPr>
           <w:lang w:val="es-AR"/>
         </w:rPr>
-        <w:t>). Una lista se define utilizando [] como delimitador y los elementos se separan por comas. A continuación la definición de una lista.</w:t>
+        <w:t>), incluso un elemento de una lista puede ser otra lista.</w:t>
+      </w:r>
+    </w:p>
+    <w:p>
+      <w:pPr>
+        <w:rPr>
+          <w:lang w:val="es-AR"/>
+        </w:rPr>
+      </w:pPr>
+      <w:r>
+        <w:rPr>
+          <w:lang w:val="es-AR"/>
+        </w:rPr>
+        <w:t>Una lista se define utilizando [] como delimitador y los elementos se separan por comas. A continuación la definición de una lista.</w:t>
       </w:r>
     </w:p>
     <w:tbl>
@@ -4405,6 +4451,7 @@
                 <w:rFonts w:ascii="Consolas" w:hAnsi="Consolas" w:cs="Consolas"/>
                 <w:lang w:val="es-AR"/>
               </w:rPr>
+              <w:lastRenderedPageBreak/>
               <w:t>listaEjemplo</w:t>
             </w:r>
             <w:proofErr w:type="spellEnd"/>
@@ -4445,7 +4492,6 @@
         <w:rPr>
           <w:lang w:val="es-AR"/>
         </w:rPr>
-        <w:lastRenderedPageBreak/>
         <w:t xml:space="preserve">Esta sentencia define la lista con nombre </w:t>
       </w:r>
       <w:proofErr w:type="spellStart"/>
@@ -4617,18 +4663,723 @@
     </w:p>
     <w:p>
       <w:pPr>
+        <w:rPr>
+          <w:lang w:val="es-AR"/>
+        </w:rPr>
+      </w:pPr>
+      <w:r>
+        <w:rPr>
+          <w:lang w:val="es-AR"/>
+        </w:rPr>
+        <w:t>Se accede a un dato de una lista a través de su índice, esto es su posición</w:t>
+      </w:r>
+      <w:r>
+        <w:rPr>
+          <w:lang w:val="es-AR"/>
+        </w:rPr>
+        <w:t>. El primer elemento corresponde al índice 0</w:t>
+      </w:r>
+      <w:r>
+        <w:rPr>
+          <w:lang w:val="es-AR"/>
+        </w:rPr>
+        <w:t>. Por ejemplo para co</w:t>
+      </w:r>
+      <w:r>
+        <w:rPr>
+          <w:lang w:val="es-AR"/>
+        </w:rPr>
+        <w:t>nocer el tercer elemento de la lista anterior se puede ejecutar lo siguiente:</w:t>
+      </w:r>
+    </w:p>
+    <w:tbl>
+      <w:tblPr>
+        <w:tblStyle w:val="Tablaconcuadrcula"/>
+        <w:tblW w:w="0" w:type="auto"/>
+        <w:tblBorders>
+          <w:top w:val="none" w:sz="0" w:space="0" w:color="auto"/>
+          <w:left w:val="none" w:sz="0" w:space="0" w:color="auto"/>
+          <w:bottom w:val="none" w:sz="0" w:space="0" w:color="auto"/>
+          <w:right w:val="none" w:sz="0" w:space="0" w:color="auto"/>
+          <w:insideH w:val="none" w:sz="0" w:space="0" w:color="auto"/>
+          <w:insideV w:val="none" w:sz="0" w:space="0" w:color="auto"/>
+        </w:tblBorders>
+        <w:shd w:val="clear" w:color="auto" w:fill="F2F2F2" w:themeFill="background1" w:themeFillShade="F2"/>
+        <w:tblLook w:val="04A0" w:firstRow="1" w:lastRow="0" w:firstColumn="1" w:lastColumn="0" w:noHBand="0" w:noVBand="1"/>
+      </w:tblPr>
+      <w:tblGrid>
+        <w:gridCol w:w="7096"/>
+      </w:tblGrid>
+      <w:tr>
+        <w:trPr>
+          <w:trHeight w:val="270"/>
+        </w:trPr>
+        <w:tc>
+          <w:tcPr>
+            <w:tcW w:w="7096" w:type="dxa"/>
+            <w:shd w:val="clear" w:color="auto" w:fill="F2F2F2" w:themeFill="background1" w:themeFillShade="F2"/>
+          </w:tcPr>
+          <w:p>
+            <w:pPr>
+              <w:rPr>
+                <w:rFonts w:ascii="Consolas" w:hAnsi="Consolas" w:cs="Consolas"/>
+                <w:lang w:val="es-AR"/>
+              </w:rPr>
+            </w:pPr>
+            <w:r>
+              <w:rPr>
+                <w:rFonts w:ascii="Consolas" w:hAnsi="Consolas" w:cs="Consolas"/>
+                <w:lang w:val="es-AR"/>
+              </w:rPr>
+              <w:t xml:space="preserve">&gt;&gt;&gt; </w:t>
+            </w:r>
+            <w:proofErr w:type="spellStart"/>
+            <w:r>
+              <w:rPr>
+                <w:rFonts w:ascii="Consolas" w:hAnsi="Consolas" w:cs="Consolas"/>
+                <w:lang w:val="es-AR"/>
+              </w:rPr>
+              <w:t>listaPersona</w:t>
+            </w:r>
+            <w:proofErr w:type="spellEnd"/>
+            <w:r>
+              <w:rPr>
+                <w:rFonts w:ascii="Consolas" w:hAnsi="Consolas" w:cs="Consolas"/>
+                <w:lang w:val="es-AR"/>
+              </w:rPr>
+              <w:t>=[</w:t>
+            </w:r>
+            <w:r>
+              <w:rPr>
+                <w:rFonts w:ascii="Consolas" w:hAnsi="Consolas" w:cs="Consolas"/>
+                <w:lang w:val="es-AR"/>
+              </w:rPr>
+              <w:t>2</w:t>
+            </w:r>
+            <w:r>
+              <w:rPr>
+                <w:rFonts w:ascii="Consolas" w:hAnsi="Consolas" w:cs="Consolas"/>
+                <w:lang w:val="es-AR"/>
+              </w:rPr>
+              <w:t>]</w:t>
+            </w:r>
+          </w:p>
+          <w:p>
+            <w:pPr>
+              <w:rPr>
+                <w:rFonts w:ascii="Consolas" w:hAnsi="Consolas" w:cs="Consolas"/>
+                <w:lang w:val="es-AR"/>
+              </w:rPr>
+            </w:pPr>
+            <w:r>
+              <w:rPr>
+                <w:rFonts w:ascii="Consolas" w:hAnsi="Consolas" w:cs="Consolas"/>
+                <w:lang w:val="es-AR"/>
+              </w:rPr>
+              <w:t>‘M’</w:t>
+            </w:r>
+          </w:p>
+        </w:tc>
+      </w:tr>
+    </w:tbl>
+    <w:p>
+      <w:pPr>
+        <w:shd w:val="clear" w:color="auto" w:fill="FFFFFF"/>
+        <w:spacing w:before="100" w:beforeAutospacing="1" w:after="100" w:afterAutospacing="1" w:line="336" w:lineRule="atLeast"/>
+        <w:rPr>
+          <w:lang w:val="es-AR"/>
+        </w:rPr>
+      </w:pPr>
+      <w:r>
+        <w:rPr>
+          <w:lang w:val="es-AR"/>
+        </w:rPr>
+        <w:t xml:space="preserve">Las listas son </w:t>
+      </w:r>
+      <w:r>
+        <w:rPr>
+          <w:b/>
+          <w:lang w:val="es-AR"/>
+        </w:rPr>
+        <w:t>mutables</w:t>
+      </w:r>
+      <w:r>
+        <w:rPr>
+          <w:b/>
+          <w:lang w:val="es-AR"/>
+        </w:rPr>
+        <w:t xml:space="preserve">, </w:t>
+      </w:r>
+      <w:r>
+        <w:rPr>
+          <w:lang w:val="es-AR"/>
+        </w:rPr>
+        <w:t>esto</w:t>
+      </w:r>
+      <w:r>
+        <w:rPr>
+          <w:b/>
+          <w:lang w:val="es-AR"/>
+        </w:rPr>
+        <w:t xml:space="preserve"> </w:t>
+      </w:r>
+      <w:r>
+        <w:rPr>
+          <w:lang w:val="es-AR"/>
+        </w:rPr>
+        <w:t xml:space="preserve">significa que sus </w:t>
+      </w:r>
+      <w:r>
+        <w:rPr>
+          <w:lang w:val="es-AR"/>
+        </w:rPr>
+        <w:t>elementos se pueden modificar en cualquier momento</w:t>
+      </w:r>
+      <w:r>
+        <w:rPr>
+          <w:lang w:val="es-AR"/>
+        </w:rPr>
+        <w:t>. P</w:t>
+      </w:r>
+      <w:r>
+        <w:rPr>
+          <w:lang w:val="es-AR"/>
+        </w:rPr>
+        <w:t>or ejemplo, podemos modificar el primer elemento de la lista anterior de la siguiente manera:</w:t>
+      </w:r>
+    </w:p>
+    <w:tbl>
+      <w:tblPr>
+        <w:tblStyle w:val="Tablaconcuadrcula"/>
+        <w:tblW w:w="0" w:type="auto"/>
+        <w:tblBorders>
+          <w:top w:val="none" w:sz="0" w:space="0" w:color="auto"/>
+          <w:left w:val="none" w:sz="0" w:space="0" w:color="auto"/>
+          <w:bottom w:val="none" w:sz="0" w:space="0" w:color="auto"/>
+          <w:right w:val="none" w:sz="0" w:space="0" w:color="auto"/>
+          <w:insideH w:val="none" w:sz="0" w:space="0" w:color="auto"/>
+          <w:insideV w:val="none" w:sz="0" w:space="0" w:color="auto"/>
+        </w:tblBorders>
+        <w:shd w:val="clear" w:color="auto" w:fill="F2F2F2" w:themeFill="background1" w:themeFillShade="F2"/>
+        <w:tblLook w:val="04A0" w:firstRow="1" w:lastRow="0" w:firstColumn="1" w:lastColumn="0" w:noHBand="0" w:noVBand="1"/>
+      </w:tblPr>
+      <w:tblGrid>
+        <w:gridCol w:w="7096"/>
+      </w:tblGrid>
+      <w:tr>
+        <w:trPr>
+          <w:trHeight w:val="270"/>
+        </w:trPr>
+        <w:tc>
+          <w:tcPr>
+            <w:tcW w:w="7096" w:type="dxa"/>
+            <w:shd w:val="clear" w:color="auto" w:fill="F2F2F2" w:themeFill="background1" w:themeFillShade="F2"/>
+          </w:tcPr>
+          <w:p>
+            <w:pPr>
+              <w:rPr>
+                <w:rFonts w:ascii="Consolas" w:hAnsi="Consolas" w:cs="Consolas"/>
+                <w:lang w:val="es-AR"/>
+              </w:rPr>
+            </w:pPr>
+            <w:r>
+              <w:rPr>
+                <w:rFonts w:ascii="Consolas" w:hAnsi="Consolas" w:cs="Consolas"/>
+                <w:lang w:val="es-AR"/>
+              </w:rPr>
+              <w:t xml:space="preserve">&gt;&gt;&gt; </w:t>
+            </w:r>
+            <w:proofErr w:type="spellStart"/>
+            <w:r>
+              <w:rPr>
+                <w:rFonts w:ascii="Consolas" w:hAnsi="Consolas" w:cs="Consolas"/>
+                <w:lang w:val="es-AR"/>
+              </w:rPr>
+              <w:t>listaPersona</w:t>
+            </w:r>
+            <w:proofErr w:type="spellEnd"/>
+            <w:r>
+              <w:rPr>
+                <w:rFonts w:ascii="Consolas" w:hAnsi="Consolas" w:cs="Consolas"/>
+                <w:lang w:val="es-AR"/>
+              </w:rPr>
+              <w:t>[0]="Jose"</w:t>
+            </w:r>
+          </w:p>
+          <w:p>
+            <w:pPr>
+              <w:rPr>
+                <w:rFonts w:ascii="Consolas" w:hAnsi="Consolas" w:cs="Consolas"/>
+                <w:lang w:val="es-AR"/>
+              </w:rPr>
+            </w:pPr>
+            <w:r>
+              <w:rPr>
+                <w:rFonts w:ascii="Consolas" w:hAnsi="Consolas" w:cs="Consolas"/>
+                <w:lang w:val="es-AR"/>
+              </w:rPr>
+              <w:t xml:space="preserve">&gt;&gt;&gt; </w:t>
+            </w:r>
+            <w:proofErr w:type="spellStart"/>
+            <w:r>
+              <w:rPr>
+                <w:rFonts w:ascii="Consolas" w:hAnsi="Consolas" w:cs="Consolas"/>
+                <w:lang w:val="es-AR"/>
+              </w:rPr>
+              <w:t>listaPersona</w:t>
+            </w:r>
+            <w:proofErr w:type="spellEnd"/>
+          </w:p>
+          <w:p>
+            <w:pPr>
+              <w:rPr>
+                <w:rFonts w:ascii="Consolas" w:hAnsi="Consolas" w:cs="Consolas"/>
+                <w:lang w:val="es-AR"/>
+              </w:rPr>
+            </w:pPr>
+            <w:r>
+              <w:rPr>
+                <w:rFonts w:ascii="Consolas" w:hAnsi="Consolas" w:cs="Consolas"/>
+                <w:lang w:val="es-AR"/>
+              </w:rPr>
+              <w:t>['Jose', 22, 'M', 72.5, 1.65]</w:t>
+            </w:r>
+          </w:p>
+        </w:tc>
+      </w:tr>
+    </w:tbl>
+    <w:p>
+      <w:pPr>
+        <w:pStyle w:val="Ttulo3"/>
+        <w:rPr>
+          <w:lang w:val="es-AR"/>
+        </w:rPr>
+      </w:pPr>
+      <w:r>
+        <w:rPr>
+          <w:lang w:val="es-AR"/>
+        </w:rPr>
+        <w:t>Listas anidadas</w:t>
+      </w:r>
+    </w:p>
+    <w:p>
+      <w:pPr>
+        <w:rPr>
+          <w:lang w:val="es-AR"/>
+        </w:rPr>
+      </w:pPr>
+      <w:r>
+        <w:rPr>
+          <w:lang w:val="es-AR"/>
+        </w:rPr>
+        <w:t xml:space="preserve">Una lista puede contener a otra lista como elemento. El siguiente ejemplo </w:t>
+      </w:r>
+      <w:r>
+        <w:rPr>
+          <w:lang w:val="es-AR"/>
+        </w:rPr>
+        <w:t xml:space="preserve">define en primer lugar las listas </w:t>
+      </w:r>
+      <w:r>
+        <w:rPr>
+          <w:lang w:val="es-AR"/>
+        </w:rPr>
+        <w:t xml:space="preserve"> </w:t>
+      </w:r>
+      <w:r>
+        <w:rPr>
+          <w:i/>
+          <w:lang w:val="es-AR"/>
+        </w:rPr>
+        <w:t>persona1</w:t>
+      </w:r>
+      <w:r>
+        <w:rPr>
+          <w:lang w:val="es-AR"/>
+        </w:rPr>
+        <w:t xml:space="preserve"> y </w:t>
+      </w:r>
+      <w:r>
+        <w:rPr>
+          <w:i/>
+          <w:lang w:val="es-AR"/>
+        </w:rPr>
+        <w:t>persona2</w:t>
+      </w:r>
+      <w:r>
+        <w:rPr>
+          <w:lang w:val="es-AR"/>
+        </w:rPr>
+        <w:t xml:space="preserve"> con dos elementos que indican el nombre y la edad de una persona.  Y luego define la lista </w:t>
+      </w:r>
+      <w:r>
+        <w:rPr>
+          <w:i/>
+          <w:lang w:val="es-AR"/>
+        </w:rPr>
+        <w:t>personas</w:t>
+      </w:r>
+      <w:r>
+        <w:rPr>
+          <w:lang w:val="es-AR"/>
+        </w:rPr>
+        <w:t xml:space="preserve"> que contiene como elementos a las listas persona1 y persona2.</w:t>
+      </w:r>
+      <w:r>
+        <w:rPr>
+          <w:lang w:val="es-AR"/>
+        </w:rPr>
+        <w:t xml:space="preserve"> </w:t>
+      </w:r>
+    </w:p>
+    <w:tbl>
+      <w:tblPr>
+        <w:tblStyle w:val="Tablaconcuadrcula"/>
+        <w:tblW w:w="0" w:type="auto"/>
+        <w:tblBorders>
+          <w:top w:val="none" w:sz="0" w:space="0" w:color="auto"/>
+          <w:left w:val="none" w:sz="0" w:space="0" w:color="auto"/>
+          <w:bottom w:val="none" w:sz="0" w:space="0" w:color="auto"/>
+          <w:right w:val="none" w:sz="0" w:space="0" w:color="auto"/>
+          <w:insideH w:val="none" w:sz="0" w:space="0" w:color="auto"/>
+          <w:insideV w:val="none" w:sz="0" w:space="0" w:color="auto"/>
+        </w:tblBorders>
+        <w:shd w:val="clear" w:color="auto" w:fill="F2F2F2" w:themeFill="background1" w:themeFillShade="F2"/>
+        <w:tblLook w:val="04A0" w:firstRow="1" w:lastRow="0" w:firstColumn="1" w:lastColumn="0" w:noHBand="0" w:noVBand="1"/>
+      </w:tblPr>
+      <w:tblGrid>
+        <w:gridCol w:w="7096"/>
+      </w:tblGrid>
+      <w:tr>
+        <w:trPr>
+          <w:trHeight w:val="270"/>
+        </w:trPr>
+        <w:tc>
+          <w:tcPr>
+            <w:tcW w:w="7096" w:type="dxa"/>
+            <w:shd w:val="clear" w:color="auto" w:fill="F2F2F2" w:themeFill="background1" w:themeFillShade="F2"/>
+          </w:tcPr>
+          <w:p>
+            <w:pPr>
+              <w:rPr>
+                <w:rFonts w:ascii="Consolas" w:hAnsi="Consolas" w:cs="Consolas"/>
+                <w:lang w:val="es-AR"/>
+              </w:rPr>
+            </w:pPr>
+            <w:r>
+              <w:rPr>
+                <w:rFonts w:ascii="Consolas" w:hAnsi="Consolas" w:cs="Consolas"/>
+                <w:lang w:val="es-AR"/>
+              </w:rPr>
+              <w:t>&gt;&gt;&gt; persona1=['Juan', 23]</w:t>
+            </w:r>
+          </w:p>
+          <w:p>
+            <w:pPr>
+              <w:rPr>
+                <w:rFonts w:ascii="Consolas" w:hAnsi="Consolas" w:cs="Consolas"/>
+                <w:lang w:val="es-AR"/>
+              </w:rPr>
+            </w:pPr>
+            <w:r>
+              <w:rPr>
+                <w:rFonts w:ascii="Consolas" w:hAnsi="Consolas" w:cs="Consolas"/>
+                <w:lang w:val="es-AR"/>
+              </w:rPr>
+              <w:t>&gt;&gt;&gt; persona2=['Pedro', 21]</w:t>
+            </w:r>
+          </w:p>
+          <w:p>
+            <w:pPr>
+              <w:rPr>
+                <w:rFonts w:ascii="Consolas" w:hAnsi="Consolas" w:cs="Consolas"/>
+                <w:lang w:val="es-AR"/>
+              </w:rPr>
+            </w:pPr>
+            <w:r>
+              <w:rPr>
+                <w:rFonts w:ascii="Consolas" w:hAnsi="Consolas" w:cs="Consolas"/>
+                <w:lang w:val="es-AR"/>
+              </w:rPr>
+              <w:t>&gt;&gt;&gt; personas=[persona1, persona2]</w:t>
+            </w:r>
+          </w:p>
+          <w:p>
+            <w:pPr>
+              <w:rPr>
+                <w:rFonts w:ascii="Consolas" w:hAnsi="Consolas" w:cs="Consolas"/>
+                <w:lang w:val="es-AR"/>
+              </w:rPr>
+            </w:pPr>
+            <w:r>
+              <w:rPr>
+                <w:rFonts w:ascii="Consolas" w:hAnsi="Consolas" w:cs="Consolas"/>
+                <w:lang w:val="es-AR"/>
+              </w:rPr>
+              <w:t>&gt;&gt;&gt; personas</w:t>
+            </w:r>
+          </w:p>
+          <w:p>
+            <w:pPr>
+              <w:rPr>
+                <w:rFonts w:ascii="Consolas" w:hAnsi="Consolas" w:cs="Consolas"/>
+                <w:lang w:val="es-AR"/>
+              </w:rPr>
+            </w:pPr>
+            <w:r>
+              <w:rPr>
+                <w:rFonts w:ascii="Consolas" w:hAnsi="Consolas" w:cs="Consolas"/>
+                <w:lang w:val="es-AR"/>
+              </w:rPr>
+              <w:t>[['Juan', 23], ['Pedro', 21]]</w:t>
+            </w:r>
+          </w:p>
+        </w:tc>
+      </w:tr>
+    </w:tbl>
+    <w:p>
+      <w:pPr>
+        <w:rPr>
+          <w:lang w:val="es-AR"/>
+        </w:rPr>
+      </w:pPr>
+    </w:p>
+    <w:p>
+      <w:pPr>
+        <w:rPr>
+          <w:lang w:val="es-AR"/>
+        </w:rPr>
+      </w:pPr>
+      <w:r>
+        <w:rPr>
+          <w:lang w:val="es-AR"/>
+        </w:rPr>
+        <w:t xml:space="preserve">Para acceder a un elemento de una lista anidada se requiere indicar en primer lugar el índice del elemento de la lista principal y en segundo lugar el índice del elemento de la </w:t>
+      </w:r>
+      <w:proofErr w:type="spellStart"/>
+      <w:r>
+        <w:rPr>
+          <w:lang w:val="es-AR"/>
+        </w:rPr>
+        <w:t>sublista</w:t>
+      </w:r>
+      <w:proofErr w:type="spellEnd"/>
+      <w:r>
+        <w:rPr>
+          <w:lang w:val="es-AR"/>
+        </w:rPr>
+        <w:t xml:space="preserve">. </w:t>
+      </w:r>
+      <w:r>
+        <w:rPr>
+          <w:lang w:val="es-AR"/>
+        </w:rPr>
+        <w:t>Por ejemplo, si se quiere acceder al primer elemento de personas2 se puede utilizar la siguiente instrucción:</w:t>
+      </w:r>
+    </w:p>
+    <w:tbl>
+      <w:tblPr>
+        <w:tblStyle w:val="Tablaconcuadrcula"/>
+        <w:tblW w:w="0" w:type="auto"/>
+        <w:tblBorders>
+          <w:top w:val="none" w:sz="0" w:space="0" w:color="auto"/>
+          <w:left w:val="none" w:sz="0" w:space="0" w:color="auto"/>
+          <w:bottom w:val="none" w:sz="0" w:space="0" w:color="auto"/>
+          <w:right w:val="none" w:sz="0" w:space="0" w:color="auto"/>
+          <w:insideH w:val="none" w:sz="0" w:space="0" w:color="auto"/>
+          <w:insideV w:val="none" w:sz="0" w:space="0" w:color="auto"/>
+        </w:tblBorders>
+        <w:shd w:val="clear" w:color="auto" w:fill="F2F2F2" w:themeFill="background1" w:themeFillShade="F2"/>
+        <w:tblLook w:val="04A0" w:firstRow="1" w:lastRow="0" w:firstColumn="1" w:lastColumn="0" w:noHBand="0" w:noVBand="1"/>
+      </w:tblPr>
+      <w:tblGrid>
+        <w:gridCol w:w="7096"/>
+      </w:tblGrid>
+      <w:tr>
+        <w:trPr>
+          <w:trHeight w:val="270"/>
+        </w:trPr>
+        <w:tc>
+          <w:tcPr>
+            <w:tcW w:w="7096" w:type="dxa"/>
+            <w:shd w:val="clear" w:color="auto" w:fill="F2F2F2" w:themeFill="background1" w:themeFillShade="F2"/>
+          </w:tcPr>
+          <w:p>
+            <w:pPr>
+              <w:rPr>
+                <w:rFonts w:ascii="Consolas" w:hAnsi="Consolas" w:cs="Consolas"/>
+                <w:lang w:val="es-AR"/>
+              </w:rPr>
+            </w:pPr>
+            <w:r>
+              <w:rPr>
+                <w:rFonts w:ascii="Consolas" w:hAnsi="Consolas" w:cs="Consolas"/>
+                <w:lang w:val="es-AR"/>
+              </w:rPr>
+              <w:t>&gt;&gt;&gt; personas[1][0]</w:t>
+            </w:r>
+          </w:p>
+          <w:p>
+            <w:pPr>
+              <w:rPr>
+                <w:rFonts w:ascii="Consolas" w:hAnsi="Consolas" w:cs="Consolas"/>
+                <w:lang w:val="es-AR"/>
+              </w:rPr>
+            </w:pPr>
+            <w:r>
+              <w:rPr>
+                <w:rFonts w:ascii="Consolas" w:hAnsi="Consolas" w:cs="Consolas"/>
+                <w:lang w:val="es-AR"/>
+              </w:rPr>
+              <w:t>'Pedro'</w:t>
+            </w:r>
+          </w:p>
+        </w:tc>
+      </w:tr>
+    </w:tbl>
+    <w:p>
+      <w:pPr>
+        <w:rPr>
+          <w:lang w:val="es-AR"/>
+        </w:rPr>
+      </w:pPr>
+    </w:p>
+    <w:p>
+      <w:pPr>
+        <w:pStyle w:val="Ttulo2"/>
+        <w:rPr>
+          <w:lang w:val="es-AR"/>
+        </w:rPr>
+      </w:pPr>
+      <w:r>
+        <w:rPr>
+          <w:lang w:val="es-AR"/>
+        </w:rPr>
+        <w:t>Otros tipos de datos de Python</w:t>
+      </w:r>
+    </w:p>
+    <w:p>
+      <w:pPr>
+        <w:rPr>
+          <w:lang w:val="es-AR"/>
+        </w:rPr>
+      </w:pPr>
+      <w:r>
+        <w:rPr>
+          <w:lang w:val="es-AR"/>
+        </w:rPr>
+        <w:t xml:space="preserve">Además de los tipos de datos </w:t>
+      </w:r>
+      <w:proofErr w:type="spellStart"/>
+      <w:r>
+        <w:rPr>
+          <w:lang w:val="es-AR"/>
+        </w:rPr>
+        <w:t>mensionados</w:t>
+      </w:r>
+      <w:proofErr w:type="spellEnd"/>
+      <w:r>
+        <w:rPr>
+          <w:lang w:val="es-AR"/>
+        </w:rPr>
+        <w:t xml:space="preserve">, Python cuenta con otros tipos de datos nativos como son las </w:t>
+      </w:r>
+      <w:proofErr w:type="spellStart"/>
+      <w:r>
+        <w:rPr>
+          <w:b/>
+          <w:i/>
+          <w:lang w:val="es-AR"/>
+        </w:rPr>
+        <w:t>tuplas</w:t>
+      </w:r>
+      <w:proofErr w:type="spellEnd"/>
+      <w:r>
+        <w:rPr>
+          <w:lang w:val="es-AR"/>
+        </w:rPr>
+        <w:t xml:space="preserve">, </w:t>
+      </w:r>
+      <w:r>
+        <w:rPr>
+          <w:b/>
+          <w:i/>
+          <w:lang w:val="es-AR"/>
+        </w:rPr>
+        <w:t>diccionarios</w:t>
+      </w:r>
+      <w:r>
+        <w:rPr>
+          <w:lang w:val="es-AR"/>
+        </w:rPr>
+        <w:t xml:space="preserve"> y </w:t>
+      </w:r>
+      <w:r>
+        <w:rPr>
+          <w:b/>
+          <w:i/>
+          <w:lang w:val="es-AR"/>
+        </w:rPr>
+        <w:t>conjuntos</w:t>
+      </w:r>
+      <w:r>
+        <w:rPr>
+          <w:lang w:val="es-AR"/>
+        </w:rPr>
+        <w:t>. Por ser estos menos comunes que los restantes no se van a considerar en este módulo ya que como se remarcó anteriormente el propósito de este curso es que el lector aprenda a programar con sentencias y tipos de datos comunes a la mayoría de los lenguajes de programación.</w:t>
+      </w:r>
+    </w:p>
+    <w:p>
+      <w:pPr>
         <w:pStyle w:val="Ttulo1"/>
         <w:rPr>
           <w:lang w:val="es-AR"/>
         </w:rPr>
       </w:pPr>
-      <w:bookmarkStart w:id="15" w:name="_Toc14356972"/>
-      <w:r>
-        <w:rPr>
-          <w:lang w:val="es-AR"/>
-        </w:rPr>
+      <w:bookmarkStart w:id="14" w:name="_Toc14356972"/>
+      <w:r>
+        <w:rPr>
+          <w:lang w:val="es-AR"/>
+        </w:rPr>
+        <w:lastRenderedPageBreak/>
         <w:t>Sentencias de iteración con el usuario</w:t>
       </w:r>
+      <w:bookmarkEnd w:id="14"/>
+    </w:p>
+    <w:p>
+      <w:pPr>
+        <w:pStyle w:val="Ttulo2"/>
+        <w:rPr>
+          <w:lang w:val="es-AR"/>
+        </w:rPr>
+      </w:pPr>
+      <w:bookmarkStart w:id="15" w:name="_Toc14356973"/>
+      <w:r>
+        <w:rPr>
+          <w:lang w:val="es-AR"/>
+        </w:rPr>
+        <w:t>Función</w:t>
+      </w:r>
+      <w:r>
+        <w:rPr>
+          <w:lang w:val="es-AR"/>
+        </w:rPr>
+        <w:t xml:space="preserve"> </w:t>
+      </w:r>
+      <w:proofErr w:type="spellStart"/>
+      <w:r>
+        <w:rPr>
+          <w:lang w:val="es-AR"/>
+        </w:rPr>
+        <w:t>print</w:t>
+      </w:r>
+      <w:proofErr w:type="spellEnd"/>
+      <w:r>
+        <w:rPr>
+          <w:lang w:val="es-AR"/>
+        </w:rPr>
+        <w:t xml:space="preserve"> (para la salida de datos)</w:t>
+      </w:r>
       <w:bookmarkEnd w:id="15"/>
     </w:p>
     <w:p>
@@ -4641,56 +5392,19 @@
         <w:rPr>
           <w:lang w:val="es-AR"/>
         </w:rPr>
-        <w:t xml:space="preserve">Antes que nada un comentario sobre las funciones. Las funciones </w:t>
-      </w:r>
-    </w:p>
-    <w:p>
-      <w:pPr>
-        <w:pStyle w:val="Ttulo2"/>
-        <w:rPr>
-          <w:lang w:val="es-AR"/>
-        </w:rPr>
-      </w:pPr>
-      <w:bookmarkStart w:id="16" w:name="_Toc14356973"/>
-      <w:r>
-        <w:rPr>
-          <w:lang w:val="es-AR"/>
-        </w:rPr>
-        <w:t>Función</w:t>
-      </w:r>
-      <w:r>
-        <w:rPr>
-          <w:lang w:val="es-AR"/>
-        </w:rPr>
-        <w:t xml:space="preserve"> </w:t>
-      </w:r>
-      <w:proofErr w:type="spellStart"/>
-      <w:r>
-        <w:rPr>
-          <w:lang w:val="es-AR"/>
-        </w:rPr>
-        <w:t>print</w:t>
-      </w:r>
-      <w:proofErr w:type="spellEnd"/>
-      <w:r>
-        <w:rPr>
-          <w:lang w:val="es-AR"/>
-        </w:rPr>
-        <w:t xml:space="preserve"> (para la salida de datos)</w:t>
-      </w:r>
-      <w:bookmarkEnd w:id="16"/>
-    </w:p>
-    <w:p>
-      <w:pPr>
-        <w:rPr>
-          <w:lang w:val="es-AR"/>
-        </w:rPr>
-      </w:pPr>
-      <w:r>
-        <w:rPr>
-          <w:lang w:val="es-AR"/>
-        </w:rPr>
-        <w:t xml:space="preserve">En Python se utiliza la </w:t>
+        <w:t xml:space="preserve">En </w:t>
+      </w:r>
+      <w:r>
+        <w:rPr>
+          <w:lang w:val="es-AR"/>
+        </w:rPr>
+        <w:t>Python</w:t>
+      </w:r>
+      <w:r>
+        <w:rPr>
+          <w:lang w:val="es-AR"/>
+        </w:rPr>
+        <w:t xml:space="preserve"> se utiliza la </w:t>
       </w:r>
       <w:r>
         <w:rPr>
@@ -5669,7 +6383,6 @@
               <w:rPr>
                 <w:lang w:val="es-AR"/>
               </w:rPr>
-              <w:lastRenderedPageBreak/>
               <w:t>Escribir las siguientes instrucciones</w:t>
             </w:r>
             <w:r>
@@ -5919,6 +6632,7 @@
           <w:noProof/>
           <w:lang w:val="pt-PT" w:eastAsia="pt-PT"/>
         </w:rPr>
+        <w:lastRenderedPageBreak/>
         <w:drawing>
           <wp:inline distT="0" distB="0" distL="0" distR="0" wp14:anchorId="31AA2342" wp14:editId="67175A84">
             <wp:extent cx="5612130" cy="988060"/>
@@ -5995,14 +6709,14 @@
           <w:lang w:val="es-AR"/>
         </w:rPr>
       </w:pPr>
-      <w:bookmarkStart w:id="17" w:name="_Toc14356974"/>
+      <w:bookmarkStart w:id="16" w:name="_Toc14356974"/>
       <w:r>
         <w:rPr>
           <w:lang w:val="es-AR"/>
         </w:rPr>
         <w:t>Función input (para la entrada de datos)</w:t>
       </w:r>
-      <w:bookmarkEnd w:id="17"/>
+      <w:bookmarkEnd w:id="16"/>
     </w:p>
     <w:p>
       <w:pPr>
@@ -6508,71 +7222,71 @@
           <w:lang w:val="es-AR"/>
         </w:rPr>
       </w:pPr>
-      <w:bookmarkStart w:id="18" w:name="_Toc14356975"/>
+      <w:bookmarkStart w:id="17" w:name="_Toc14356975"/>
+      <w:r>
+        <w:rPr>
+          <w:lang w:val="es-AR"/>
+        </w:rPr>
+        <w:t>Comentarios en el código Python</w:t>
+      </w:r>
+      <w:bookmarkEnd w:id="17"/>
+    </w:p>
+    <w:p>
+      <w:pPr>
+        <w:rPr>
+          <w:lang w:val="es-AR"/>
+        </w:rPr>
+      </w:pPr>
+      <w:r>
+        <w:rPr>
+          <w:lang w:val="es-AR"/>
+        </w:rPr>
+        <w:t>Los comentarios son bloques de texto que utilizados de forma conveniente pueden ser de gran ayuda al programador para entender y mantener el código de los programas. Generalmente un comentario indica qué es lo que hace una instrucción o un bloque de código. El intérprete de Python ignora los comentarios, o sea, que los comentarios no tienen ningún efecto en el momento de la ejecución del programa.</w:t>
+      </w:r>
+    </w:p>
+    <w:p>
+      <w:pPr>
+        <w:rPr>
+          <w:lang w:val="es-AR"/>
+        </w:rPr>
+      </w:pPr>
+      <w:r>
+        <w:rPr>
+          <w:lang w:val="es-AR"/>
+        </w:rPr>
+        <w:t xml:space="preserve">Los comentarios pueden ser escritos en una línea o en varias líneas, a estos últimos se los llama comentarios </w:t>
+      </w:r>
+      <w:proofErr w:type="spellStart"/>
+      <w:r>
+        <w:rPr>
+          <w:lang w:val="es-AR"/>
+        </w:rPr>
+        <w:t>multilínea</w:t>
+      </w:r>
+      <w:proofErr w:type="spellEnd"/>
+      <w:r>
+        <w:rPr>
+          <w:lang w:val="es-AR"/>
+        </w:rPr>
+        <w:t xml:space="preserve">. </w:t>
+      </w:r>
+    </w:p>
+    <w:p>
+      <w:pPr>
+        <w:pStyle w:val="Ttulo2"/>
+        <w:rPr>
+          <w:lang w:val="es-AR"/>
+        </w:rPr>
+      </w:pPr>
+      <w:bookmarkStart w:id="18" w:name="_Toc14356976"/>
       <w:r>
         <w:rPr>
           <w:lang w:val="es-AR"/>
         </w:rPr>
         <w:lastRenderedPageBreak/>
-        <w:t>Comentarios en el código Python</w:t>
+        <w:t>Comentarios en una línea</w:t>
       </w:r>
       <w:bookmarkEnd w:id="18"/>
-    </w:p>
-    <w:p>
-      <w:pPr>
-        <w:rPr>
-          <w:lang w:val="es-AR"/>
-        </w:rPr>
-      </w:pPr>
-      <w:r>
-        <w:rPr>
-          <w:lang w:val="es-AR"/>
-        </w:rPr>
-        <w:t>Los comentarios son bloques de texto que utilizados de forma conveniente pueden ser de gran ayuda al programador para entender y mantener el código de los programas. Generalmente un comentario indica qué es lo que hace una instrucción o un bloque de código. El intérprete de Python ignora los comentarios, o sea, que los comentarios no tienen ningún efecto en el momento de la ejecución del programa.</w:t>
-      </w:r>
-    </w:p>
-    <w:p>
-      <w:pPr>
-        <w:rPr>
-          <w:lang w:val="es-AR"/>
-        </w:rPr>
-      </w:pPr>
-      <w:r>
-        <w:rPr>
-          <w:lang w:val="es-AR"/>
-        </w:rPr>
-        <w:t xml:space="preserve">Los comentarios pueden ser escritos en una línea o en varias líneas, a estos últimos se los llama comentarios </w:t>
-      </w:r>
-      <w:proofErr w:type="spellStart"/>
-      <w:r>
-        <w:rPr>
-          <w:lang w:val="es-AR"/>
-        </w:rPr>
-        <w:t>multilínea</w:t>
-      </w:r>
-      <w:proofErr w:type="spellEnd"/>
-      <w:r>
-        <w:rPr>
-          <w:lang w:val="es-AR"/>
-        </w:rPr>
-        <w:t xml:space="preserve">. </w:t>
-      </w:r>
-    </w:p>
-    <w:p>
-      <w:pPr>
-        <w:pStyle w:val="Ttulo2"/>
-        <w:rPr>
-          <w:lang w:val="es-AR"/>
-        </w:rPr>
-      </w:pPr>
-      <w:bookmarkStart w:id="19" w:name="_Toc14356976"/>
-      <w:r>
-        <w:rPr>
-          <w:lang w:val="es-AR"/>
-        </w:rPr>
-        <w:t>Comentarios en una línea</w:t>
-      </w:r>
-      <w:bookmarkEnd w:id="19"/>
     </w:p>
     <w:p>
       <w:pPr>
@@ -6674,7 +7388,7 @@
           <w:lang w:val="es-AR"/>
         </w:rPr>
       </w:pPr>
-      <w:bookmarkStart w:id="20" w:name="_Toc14356977"/>
+      <w:bookmarkStart w:id="19" w:name="_Toc14356977"/>
       <w:r>
         <w:rPr>
           <w:lang w:val="es-AR"/>
@@ -6695,7 +7409,7 @@
         </w:rPr>
         <w:t xml:space="preserve"> líneas</w:t>
       </w:r>
-      <w:bookmarkEnd w:id="20"/>
+      <w:bookmarkEnd w:id="19"/>
     </w:p>
     <w:p>
       <w:pPr>
@@ -7078,13 +7792,56 @@
           <w:lang w:val="es-AR"/>
         </w:rPr>
       </w:pPr>
-      <w:bookmarkStart w:id="21" w:name="_Toc14356978"/>
+      <w:bookmarkStart w:id="20" w:name="_Toc14356978"/>
       <w:r>
         <w:rPr>
           <w:lang w:val="es-AR"/>
         </w:rPr>
         <w:t>Operaciones con tipos de datos</w:t>
       </w:r>
+      <w:bookmarkEnd w:id="20"/>
+    </w:p>
+    <w:p>
+      <w:pPr>
+        <w:rPr>
+          <w:lang w:val="es-AR"/>
+        </w:rPr>
+      </w:pPr>
+      <w:r>
+        <w:rPr>
+          <w:lang w:val="es-AR"/>
+        </w:rPr>
+        <w:t xml:space="preserve">En este capítulo se </w:t>
+      </w:r>
+      <w:proofErr w:type="spellStart"/>
+      <w:r>
+        <w:rPr>
+          <w:lang w:val="es-AR"/>
+        </w:rPr>
+        <w:t>mensionan</w:t>
+      </w:r>
+      <w:proofErr w:type="spellEnd"/>
+      <w:r>
+        <w:rPr>
+          <w:lang w:val="es-AR"/>
+        </w:rPr>
+        <w:t xml:space="preserve"> las operaciones elementales que se pueden realizar sobre los tipos de datos. Básicamente se explicará cómo inspeccionar el tipo de datos de una variable, cómo convertir de un tipo de datos a otro y las operaciones que se pueden realizar sobre cada tipo de datos.</w:t>
+      </w:r>
+    </w:p>
+    <w:p>
+      <w:pPr>
+        <w:pStyle w:val="Ttulo2"/>
+        <w:rPr>
+          <w:lang w:val="es-AR"/>
+        </w:rPr>
+      </w:pPr>
+      <w:bookmarkStart w:id="21" w:name="_Toc14356979"/>
+      <w:r>
+        <w:rPr>
+          <w:lang w:val="es-AR"/>
+        </w:rPr>
+        <w:t>Chequeo del tipo de dato de una variable</w:t>
+      </w:r>
       <w:bookmarkEnd w:id="21"/>
     </w:p>
     <w:p>
@@ -7097,104 +7854,61 @@
         <w:rPr>
           <w:lang w:val="es-AR"/>
         </w:rPr>
-        <w:t xml:space="preserve">En este capítulo se </w:t>
+        <w:t xml:space="preserve">Más adelante se verá la importancia de conocer el tipo de datos de una variable. En otros lenguajes de programación como Java, el tipo de datos de una variable se indica explícitamente al declarar la variable. En cambio en Python, el tipo de dato es inferido por el intérprete de acuerdo al valor que se le asigne a la variable. </w:t>
+      </w:r>
+    </w:p>
+    <w:p>
+      <w:pPr>
+        <w:rPr>
+          <w:lang w:val="es-AR"/>
+        </w:rPr>
+      </w:pPr>
+      <w:r>
+        <w:rPr>
+          <w:lang w:val="es-AR"/>
+        </w:rPr>
+        <w:t xml:space="preserve">Por ejemplo, si se asigna un valor entero a una variable, Python asume que la variable es de tipo entero. Si se le asigna un </w:t>
       </w:r>
       <w:proofErr w:type="spellStart"/>
       <w:r>
         <w:rPr>
           <w:lang w:val="es-AR"/>
         </w:rPr>
-        <w:t>mensionan</w:t>
+        <w:t>string</w:t>
       </w:r>
       <w:proofErr w:type="spellEnd"/>
       <w:r>
         <w:rPr>
           <w:lang w:val="es-AR"/>
         </w:rPr>
-        <w:t xml:space="preserve"> las operaciones elementales que se pueden realizar sobre los tipos de datos. Básicamente se explicará cómo inspeccionar el tipo de datos de una variable, cómo convertir de un tipo de datos a otro y las operaciones que se pueden realizar sobre cada tipo de datos.</w:t>
-      </w:r>
-    </w:p>
-    <w:p>
-      <w:pPr>
-        <w:pStyle w:val="Ttulo2"/>
-        <w:rPr>
-          <w:lang w:val="es-AR"/>
-        </w:rPr>
-      </w:pPr>
-      <w:bookmarkStart w:id="22" w:name="_Toc14356979"/>
+        <w:t xml:space="preserve">, Python asume que la variable es de tipo </w:t>
+      </w:r>
+      <w:proofErr w:type="spellStart"/>
+      <w:r>
+        <w:rPr>
+          <w:lang w:val="es-AR"/>
+        </w:rPr>
+        <w:t>string</w:t>
+      </w:r>
+      <w:proofErr w:type="spellEnd"/>
+      <w:r>
+        <w:rPr>
+          <w:lang w:val="es-AR"/>
+        </w:rPr>
+        <w:t xml:space="preserve"> y así con todos los tipos.</w:t>
+      </w:r>
+    </w:p>
+    <w:p>
+      <w:pPr>
+        <w:rPr>
+          <w:lang w:val="es-AR"/>
+        </w:rPr>
+      </w:pPr>
       <w:r>
         <w:rPr>
           <w:lang w:val="es-AR"/>
         </w:rPr>
         <w:lastRenderedPageBreak/>
-        <w:t>Chequeo del tipo de dato de una variable</w:t>
-      </w:r>
-      <w:bookmarkEnd w:id="22"/>
-    </w:p>
-    <w:p>
-      <w:pPr>
-        <w:rPr>
-          <w:lang w:val="es-AR"/>
-        </w:rPr>
-      </w:pPr>
-      <w:r>
-        <w:rPr>
-          <w:lang w:val="es-AR"/>
-        </w:rPr>
-        <w:t xml:space="preserve">Más adelante se verá la importancia de conocer el tipo de datos de una variable. En otros lenguajes de programación como Java, el tipo de datos de una variable se indica explícitamente al declarar la variable. En cambio en Python, el tipo de dato es inferido por el intérprete de acuerdo al valor que se le asigne a la variable. </w:t>
-      </w:r>
-    </w:p>
-    <w:p>
-      <w:pPr>
-        <w:rPr>
-          <w:lang w:val="es-AR"/>
-        </w:rPr>
-      </w:pPr>
-      <w:r>
-        <w:rPr>
-          <w:lang w:val="es-AR"/>
-        </w:rPr>
-        <w:t xml:space="preserve">Por ejemplo, si se asigna un valor entero a una variable, Python asume que la variable es de tipo entero. Si se le asigna un </w:t>
-      </w:r>
-      <w:proofErr w:type="spellStart"/>
-      <w:r>
-        <w:rPr>
-          <w:lang w:val="es-AR"/>
-        </w:rPr>
-        <w:t>string</w:t>
-      </w:r>
-      <w:proofErr w:type="spellEnd"/>
-      <w:r>
-        <w:rPr>
-          <w:lang w:val="es-AR"/>
-        </w:rPr>
-        <w:t xml:space="preserve">, Python asume que la variable es de tipo </w:t>
-      </w:r>
-      <w:proofErr w:type="spellStart"/>
-      <w:r>
-        <w:rPr>
-          <w:lang w:val="es-AR"/>
-        </w:rPr>
-        <w:t>string</w:t>
-      </w:r>
-      <w:proofErr w:type="spellEnd"/>
-      <w:r>
-        <w:rPr>
-          <w:lang w:val="es-AR"/>
-        </w:rPr>
-        <w:t xml:space="preserve"> y así con todos los tipos.</w:t>
-      </w:r>
-    </w:p>
-    <w:p>
-      <w:pPr>
-        <w:rPr>
-          <w:lang w:val="es-AR"/>
-        </w:rPr>
-      </w:pPr>
-      <w:r>
-        <w:rPr>
-          <w:lang w:val="es-AR"/>
-        </w:rPr>
         <w:t xml:space="preserve">Para chequear el tipo de datos de una variable se utiliza la función </w:t>
       </w:r>
       <w:proofErr w:type="spellStart"/>
@@ -7600,14 +8314,14 @@
           <w:lang w:val="es-AR"/>
         </w:rPr>
       </w:pPr>
-      <w:bookmarkStart w:id="23" w:name="_Toc14356980"/>
+      <w:bookmarkStart w:id="22" w:name="_Toc14356980"/>
       <w:r>
         <w:rPr>
           <w:lang w:val="es-AR"/>
         </w:rPr>
         <w:t>Conversiones de datos</w:t>
       </w:r>
-      <w:bookmarkEnd w:id="23"/>
+      <w:bookmarkEnd w:id="22"/>
     </w:p>
     <w:p>
       <w:pPr>
@@ -7952,6 +8666,49 @@
           </w:p>
         </w:tc>
       </w:tr>
+      <w:tr>
+        <w:trPr>
+          <w:trHeight w:val="273"/>
+        </w:trPr>
+        <w:tc>
+          <w:tcPr>
+            <w:tcW w:w="3290" w:type="dxa"/>
+          </w:tcPr>
+          <w:p>
+            <w:pPr>
+              <w:rPr>
+                <w:lang w:val="es-AR"/>
+              </w:rPr>
+            </w:pPr>
+            <w:proofErr w:type="spellStart"/>
+            <w:r>
+              <w:rPr>
+                <w:lang w:val="es-AR"/>
+              </w:rPr>
+              <w:t>list</w:t>
+            </w:r>
+            <w:proofErr w:type="spellEnd"/>
+            <w:r>
+              <w:rPr>
+                <w:lang w:val="es-AR"/>
+              </w:rPr>
+              <w:t>()</w:t>
+            </w:r>
+          </w:p>
+        </w:tc>
+        <w:tc>
+          <w:tcPr>
+            <w:tcW w:w="3290" w:type="dxa"/>
+          </w:tcPr>
+          <w:p>
+            <w:pPr>
+              <w:rPr>
+                <w:lang w:val="es-AR"/>
+              </w:rPr>
+            </w:pPr>
+          </w:p>
+        </w:tc>
+      </w:tr>
     </w:tbl>
     <w:p>
       <w:pPr>
@@ -7984,8 +8741,13 @@
         <w:rPr>
           <w:lang w:val="es-AR"/>
         </w:rPr>
-        <w:lastRenderedPageBreak/>
-        <w:t xml:space="preserve">Ejemplo: convierte el tipo de la variable </w:t>
+        <w:t>Ejemplo: conv</w:t>
+      </w:r>
+      <w:r>
+        <w:rPr>
+          <w:lang w:val="es-AR"/>
+        </w:rPr>
+        <w:t xml:space="preserve">ierte el tipo de variable </w:t>
       </w:r>
       <w:proofErr w:type="spellStart"/>
       <w:proofErr w:type="gramStart"/>
@@ -7993,7 +8755,13 @@
         <w:rPr>
           <w:lang w:val="es-AR"/>
         </w:rPr>
-        <w:t>numero</w:t>
+        <w:t>nu</w:t>
+      </w:r>
+      <w:r>
+        <w:rPr>
+          <w:lang w:val="es-AR"/>
+        </w:rPr>
+        <w:t>mero</w:t>
       </w:r>
       <w:proofErr w:type="spellEnd"/>
       <w:proofErr w:type="gramEnd"/>
@@ -8231,6 +8999,7 @@
                 <w:rFonts w:ascii="Consolas" w:hAnsi="Consolas" w:cs="Consolas"/>
                 <w:lang w:val="en-US"/>
               </w:rPr>
+              <w:lastRenderedPageBreak/>
               <w:t>&gt;&gt;</w:t>
             </w:r>
             <w:proofErr w:type="spellStart"/>
@@ -8455,14 +9224,14 @@
           <w:lang w:val="es-AR"/>
         </w:rPr>
       </w:pPr>
-      <w:bookmarkStart w:id="24" w:name="_Toc14356981"/>
+      <w:bookmarkStart w:id="23" w:name="_Toc14356981"/>
       <w:r>
         <w:rPr>
           <w:lang w:val="es-AR"/>
         </w:rPr>
         <w:t>Errores de conversiones de datos</w:t>
       </w:r>
-      <w:bookmarkEnd w:id="24"/>
+      <w:bookmarkEnd w:id="23"/>
     </w:p>
     <w:p>
       <w:pPr>
@@ -8698,89 +9467,95 @@
           <w:lang w:val="es-AR"/>
         </w:rPr>
       </w:pPr>
-      <w:bookmarkStart w:id="25" w:name="_Toc14356982"/>
+      <w:bookmarkStart w:id="24" w:name="_Toc14356982"/>
       <w:r>
         <w:rPr>
           <w:lang w:val="es-AR"/>
         </w:rPr>
         <w:t>Operadores</w:t>
       </w:r>
+      <w:bookmarkEnd w:id="24"/>
+      <w:r>
+        <w:rPr>
+          <w:lang w:val="es-AR"/>
+        </w:rPr>
+        <w:t xml:space="preserve"> </w:t>
+      </w:r>
+      <w:r>
+        <w:rPr>
+          <w:lang w:val="es-AR"/>
+        </w:rPr>
+        <w:t>y funciones sobre tipos de datos</w:t>
+      </w:r>
+    </w:p>
+    <w:p>
+      <w:pPr>
+        <w:rPr>
+          <w:lang w:val="es-AR"/>
+        </w:rPr>
+      </w:pPr>
+      <w:r>
+        <w:rPr>
+          <w:lang w:val="es-AR"/>
+        </w:rPr>
+        <w:t xml:space="preserve">Se llaman operadores a los símbolos (signos o palabras reservadas) que el </w:t>
+      </w:r>
+      <w:r>
+        <w:rPr>
+          <w:lang w:val="es-AR"/>
+        </w:rPr>
+        <w:t>intérprete</w:t>
+      </w:r>
+      <w:r>
+        <w:rPr>
+          <w:lang w:val="es-AR"/>
+        </w:rPr>
+        <w:t xml:space="preserve"> de Python identifica como una operación a realizar sobre datos de un tipo determinado. Por ejemplo el símbolo + indica la operación suma entre dos datos de tipo numérico. </w:t>
+      </w:r>
+      <w:r>
+        <w:rPr>
+          <w:lang w:val="es-AR"/>
+        </w:rPr>
+        <w:t>A continuación</w:t>
+      </w:r>
+      <w:r>
+        <w:rPr>
+          <w:lang w:val="es-AR"/>
+        </w:rPr>
+        <w:t xml:space="preserve"> se explicarán los operadores que brinda Python para cada tipo de datos.</w:t>
+      </w:r>
+    </w:p>
+    <w:p>
+      <w:pPr>
+        <w:pStyle w:val="Ttulo2"/>
+        <w:rPr>
+          <w:lang w:val="es-AR"/>
+        </w:rPr>
+      </w:pPr>
+      <w:bookmarkStart w:id="25" w:name="_Toc14356983"/>
+      <w:r>
+        <w:rPr>
+          <w:lang w:val="es-AR"/>
+        </w:rPr>
+        <w:t>Operadores sobre tipo de datos numéricos</w:t>
+      </w:r>
       <w:bookmarkEnd w:id="25"/>
-      <w:r>
-        <w:rPr>
-          <w:lang w:val="es-AR"/>
-        </w:rPr>
-        <w:t xml:space="preserve"> </w:t>
-      </w:r>
-    </w:p>
-    <w:p>
-      <w:pPr>
-        <w:rPr>
-          <w:lang w:val="es-AR"/>
-        </w:rPr>
-      </w:pPr>
-      <w:r>
-        <w:rPr>
-          <w:lang w:val="es-AR"/>
-        </w:rPr>
-        <w:t xml:space="preserve">Se llaman operadores a los símbolos (signos o palabras reservadas) que el </w:t>
-      </w:r>
-      <w:r>
-        <w:rPr>
-          <w:lang w:val="es-AR"/>
-        </w:rPr>
-        <w:t>intérprete</w:t>
-      </w:r>
-      <w:r>
-        <w:rPr>
-          <w:lang w:val="es-AR"/>
-        </w:rPr>
-        <w:t xml:space="preserve"> de Python identifica como una operación a realizar sobre datos de un tipo determinado. Por ejemplo el símbolo + indica la operación suma entre dos datos de tipo numérico. </w:t>
-      </w:r>
-      <w:r>
-        <w:rPr>
-          <w:lang w:val="es-AR"/>
-        </w:rPr>
-        <w:t>A continuación</w:t>
-      </w:r>
-      <w:r>
-        <w:rPr>
-          <w:lang w:val="es-AR"/>
-        </w:rPr>
-        <w:t xml:space="preserve"> se explicarán los operadores que brinda Python para cada tipo de datos.</w:t>
-      </w:r>
-    </w:p>
-    <w:p>
-      <w:pPr>
-        <w:pStyle w:val="Ttulo2"/>
-        <w:rPr>
-          <w:lang w:val="es-AR"/>
-        </w:rPr>
-      </w:pPr>
-      <w:bookmarkStart w:id="26" w:name="_Toc14356983"/>
-      <w:r>
-        <w:rPr>
-          <w:lang w:val="es-AR"/>
-        </w:rPr>
-        <w:t>Operadores sobre tipo de datos numéricos</w:t>
+    </w:p>
+    <w:p>
+      <w:pPr>
+        <w:pStyle w:val="Ttulo3"/>
+        <w:rPr>
+          <w:lang w:val="es-AR"/>
+        </w:rPr>
+      </w:pPr>
+      <w:bookmarkStart w:id="26" w:name="_Toc14356984"/>
+      <w:r>
+        <w:rPr>
+          <w:lang w:val="es-AR"/>
+        </w:rPr>
+        <w:t>Operadores aritméticos</w:t>
       </w:r>
       <w:bookmarkEnd w:id="26"/>
-    </w:p>
-    <w:p>
-      <w:pPr>
-        <w:pStyle w:val="Ttulo3"/>
-        <w:rPr>
-          <w:lang w:val="es-AR"/>
-        </w:rPr>
-      </w:pPr>
-      <w:bookmarkStart w:id="27" w:name="_Toc14356984"/>
-      <w:r>
-        <w:rPr>
-          <w:lang w:val="es-AR"/>
-        </w:rPr>
-        <w:t>Operadores aritméticos</w:t>
-      </w:r>
-      <w:bookmarkEnd w:id="27"/>
     </w:p>
     <w:tbl>
       <w:tblPr>
@@ -8845,7 +9620,6 @@
               <w:rPr>
                 <w:lang w:val="es-AR"/>
               </w:rPr>
-              <w:lastRenderedPageBreak/>
               <w:t>+</w:t>
             </w:r>
           </w:p>
@@ -9074,6 +9848,7 @@
               <w:rPr>
                 <w:lang w:val="es-AR"/>
               </w:rPr>
+              <w:lastRenderedPageBreak/>
               <w:t>//</w:t>
             </w:r>
           </w:p>
@@ -9186,7 +9961,15 @@
         <w:rPr>
           <w:lang w:val="es-AR"/>
         </w:rPr>
-        <w:t xml:space="preserve"> para mostrar el resultado de aplicar cada uno de los operadores a esas dos variables</w:t>
+        <w:t xml:space="preserve"> para mostrar el resultado de aplicar cada uno de los oper</w:t>
+      </w:r>
+      <w:bookmarkStart w:id="27" w:name="_GoBack"/>
+      <w:bookmarkEnd w:id="27"/>
+      <w:r>
+        <w:rPr>
+          <w:lang w:val="es-AR"/>
+        </w:rPr>
+        <w:t>adores a esas dos variables</w:t>
       </w:r>
       <w:r>
         <w:rPr>
@@ -9242,6 +10025,86 @@
           </wp:inline>
         </w:drawing>
       </w:r>
+    </w:p>
+    <w:p>
+      <w:pPr>
+        <w:pStyle w:val="Ttulo2"/>
+        <w:rPr>
+          <w:lang w:val="es-AR"/>
+        </w:rPr>
+      </w:pPr>
+      <w:r>
+        <w:rPr>
+          <w:lang w:val="es-AR"/>
+        </w:rPr>
+        <w:t xml:space="preserve">Operadores sobre tipo de datos </w:t>
+      </w:r>
+      <w:proofErr w:type="spellStart"/>
+      <w:r>
+        <w:rPr>
+          <w:lang w:val="es-AR"/>
+        </w:rPr>
+        <w:t>String</w:t>
+      </w:r>
+      <w:proofErr w:type="spellEnd"/>
+    </w:p>
+    <w:p>
+      <w:pPr>
+        <w:pStyle w:val="Ttulo2"/>
+        <w:rPr>
+          <w:lang w:val="es-AR"/>
+        </w:rPr>
+      </w:pPr>
+      <w:r>
+        <w:rPr>
+          <w:lang w:val="es-AR"/>
+        </w:rPr>
+        <w:t xml:space="preserve">Operadores sobre tipo de datos </w:t>
+      </w:r>
+      <w:proofErr w:type="spellStart"/>
+      <w:r>
+        <w:rPr>
+          <w:lang w:val="es-AR"/>
+        </w:rPr>
+        <w:t>boolean</w:t>
+      </w:r>
+      <w:proofErr w:type="spellEnd"/>
+    </w:p>
+    <w:p>
+      <w:pPr>
+        <w:pStyle w:val="Ttulo2"/>
+        <w:rPr>
+          <w:lang w:val="es-AR"/>
+        </w:rPr>
+      </w:pPr>
+      <w:r>
+        <w:rPr>
+          <w:lang w:val="es-AR"/>
+        </w:rPr>
+        <w:t xml:space="preserve">Operadores sobre tipo de datos </w:t>
+      </w:r>
+      <w:proofErr w:type="spellStart"/>
+      <w:r>
+        <w:rPr>
+          <w:lang w:val="es-AR"/>
+        </w:rPr>
+        <w:t>list</w:t>
+      </w:r>
+      <w:proofErr w:type="spellEnd"/>
+    </w:p>
+    <w:p>
+      <w:pPr>
+        <w:rPr>
+          <w:lang w:val="es-AR"/>
+        </w:rPr>
+      </w:pPr>
+    </w:p>
+    <w:p>
+      <w:pPr>
+        <w:rPr>
+          <w:lang w:val="es-AR"/>
+        </w:rPr>
+      </w:pPr>
     </w:p>
     <w:p>
       <w:pPr>
@@ -9365,7 +10228,7 @@
               <w:noProof/>
               <w:color w:val="FFFFFF" w:themeColor="background1"/>
             </w:rPr>
-            <w:t>3</w:t>
+            <w:t>12</w:t>
           </w:r>
           <w:r>
             <w:rPr>
@@ -9481,6 +10344,7 @@
               <w:dataBinding w:prefixMappings="xmlns:ns0='http://purl.org/dc/elements/1.1/' xmlns:ns1='http://schemas.openxmlformats.org/package/2006/metadata/core-properties' " w:xpath="/ns1:coreProperties[1]/ns0:title[1]" w:storeItemID="{6C3C8BC8-F283-45AE-878A-BAB7291924A1}"/>
               <w:text/>
             </w:sdtPr>
+            <w:sdtEndPr/>
             <w:sdtContent>
               <w:r>
                 <w:rPr>
@@ -9527,6 +10391,7 @@
             <w:calendar w:val="gregorian"/>
           </w:date>
         </w:sdtPr>
+        <w:sdtEndPr/>
         <w:sdtContent>
           <w:tc>
             <w:tcPr>
@@ -11629,6 +12494,155 @@
     </w:lvl>
   </w:abstractNum>
   <w:abstractNum w:abstractNumId="20">
+    <w:nsid w:val="716C7A42"/>
+    <w:multiLevelType w:val="multilevel"/>
+    <w:tmpl w:val="15E68BC0"/>
+    <w:lvl w:ilvl="0">
+      <w:start w:val="1"/>
+      <w:numFmt w:val="bullet"/>
+      <w:lvlText w:val=""/>
+      <w:lvlJc w:val="left"/>
+      <w:pPr>
+        <w:tabs>
+          <w:tab w:val="num" w:pos="720"/>
+        </w:tabs>
+        <w:ind w:left="720" w:hanging="360"/>
+      </w:pPr>
+      <w:rPr>
+        <w:rFonts w:ascii="Symbol" w:hAnsi="Symbol" w:hint="default"/>
+        <w:sz w:val="20"/>
+      </w:rPr>
+    </w:lvl>
+    <w:lvl w:ilvl="1" w:tentative="1">
+      <w:start w:val="1"/>
+      <w:numFmt w:val="bullet"/>
+      <w:lvlText w:val="o"/>
+      <w:lvlJc w:val="left"/>
+      <w:pPr>
+        <w:tabs>
+          <w:tab w:val="num" w:pos="1440"/>
+        </w:tabs>
+        <w:ind w:left="1440" w:hanging="360"/>
+      </w:pPr>
+      <w:rPr>
+        <w:rFonts w:ascii="Courier New" w:hAnsi="Courier New" w:hint="default"/>
+        <w:sz w:val="20"/>
+      </w:rPr>
+    </w:lvl>
+    <w:lvl w:ilvl="2" w:tentative="1">
+      <w:start w:val="1"/>
+      <w:numFmt w:val="bullet"/>
+      <w:lvlText w:val=""/>
+      <w:lvlJc w:val="left"/>
+      <w:pPr>
+        <w:tabs>
+          <w:tab w:val="num" w:pos="2160"/>
+        </w:tabs>
+        <w:ind w:left="2160" w:hanging="360"/>
+      </w:pPr>
+      <w:rPr>
+        <w:rFonts w:ascii="Wingdings" w:hAnsi="Wingdings" w:hint="default"/>
+        <w:sz w:val="20"/>
+      </w:rPr>
+    </w:lvl>
+    <w:lvl w:ilvl="3" w:tentative="1">
+      <w:start w:val="1"/>
+      <w:numFmt w:val="bullet"/>
+      <w:lvlText w:val=""/>
+      <w:lvlJc w:val="left"/>
+      <w:pPr>
+        <w:tabs>
+          <w:tab w:val="num" w:pos="2880"/>
+        </w:tabs>
+        <w:ind w:left="2880" w:hanging="360"/>
+      </w:pPr>
+      <w:rPr>
+        <w:rFonts w:ascii="Wingdings" w:hAnsi="Wingdings" w:hint="default"/>
+        <w:sz w:val="20"/>
+      </w:rPr>
+    </w:lvl>
+    <w:lvl w:ilvl="4" w:tentative="1">
+      <w:start w:val="1"/>
+      <w:numFmt w:val="bullet"/>
+      <w:lvlText w:val=""/>
+      <w:lvlJc w:val="left"/>
+      <w:pPr>
+        <w:tabs>
+          <w:tab w:val="num" w:pos="3600"/>
+        </w:tabs>
+        <w:ind w:left="3600" w:hanging="360"/>
+      </w:pPr>
+      <w:rPr>
+        <w:rFonts w:ascii="Wingdings" w:hAnsi="Wingdings" w:hint="default"/>
+        <w:sz w:val="20"/>
+      </w:rPr>
+    </w:lvl>
+    <w:lvl w:ilvl="5" w:tentative="1">
+      <w:start w:val="1"/>
+      <w:numFmt w:val="bullet"/>
+      <w:lvlText w:val=""/>
+      <w:lvlJc w:val="left"/>
+      <w:pPr>
+        <w:tabs>
+          <w:tab w:val="num" w:pos="4320"/>
+        </w:tabs>
+        <w:ind w:left="4320" w:hanging="360"/>
+      </w:pPr>
+      <w:rPr>
+        <w:rFonts w:ascii="Wingdings" w:hAnsi="Wingdings" w:hint="default"/>
+        <w:sz w:val="20"/>
+      </w:rPr>
+    </w:lvl>
+    <w:lvl w:ilvl="6" w:tentative="1">
+      <w:start w:val="1"/>
+      <w:numFmt w:val="bullet"/>
+      <w:lvlText w:val=""/>
+      <w:lvlJc w:val="left"/>
+      <w:pPr>
+        <w:tabs>
+          <w:tab w:val="num" w:pos="5040"/>
+        </w:tabs>
+        <w:ind w:left="5040" w:hanging="360"/>
+      </w:pPr>
+      <w:rPr>
+        <w:rFonts w:ascii="Wingdings" w:hAnsi="Wingdings" w:hint="default"/>
+        <w:sz w:val="20"/>
+      </w:rPr>
+    </w:lvl>
+    <w:lvl w:ilvl="7" w:tentative="1">
+      <w:start w:val="1"/>
+      <w:numFmt w:val="bullet"/>
+      <w:lvlText w:val=""/>
+      <w:lvlJc w:val="left"/>
+      <w:pPr>
+        <w:tabs>
+          <w:tab w:val="num" w:pos="5760"/>
+        </w:tabs>
+        <w:ind w:left="5760" w:hanging="360"/>
+      </w:pPr>
+      <w:rPr>
+        <w:rFonts w:ascii="Wingdings" w:hAnsi="Wingdings" w:hint="default"/>
+        <w:sz w:val="20"/>
+      </w:rPr>
+    </w:lvl>
+    <w:lvl w:ilvl="8" w:tentative="1">
+      <w:start w:val="1"/>
+      <w:numFmt w:val="bullet"/>
+      <w:lvlText w:val=""/>
+      <w:lvlJc w:val="left"/>
+      <w:pPr>
+        <w:tabs>
+          <w:tab w:val="num" w:pos="6480"/>
+        </w:tabs>
+        <w:ind w:left="6480" w:hanging="360"/>
+      </w:pPr>
+      <w:rPr>
+        <w:rFonts w:ascii="Wingdings" w:hAnsi="Wingdings" w:hint="default"/>
+        <w:sz w:val="20"/>
+      </w:rPr>
+    </w:lvl>
+  </w:abstractNum>
+  <w:abstractNum w:abstractNumId="21">
     <w:nsid w:val="7A9B6748"/>
     <w:multiLevelType w:val="hybridMultilevel"/>
     <w:tmpl w:val="9D681BF0"/>
@@ -11717,7 +12731,7 @@
       </w:pPr>
     </w:lvl>
   </w:abstractNum>
-  <w:abstractNum w:abstractNumId="21">
+  <w:abstractNum w:abstractNumId="22">
     <w:nsid w:val="7B677370"/>
     <w:multiLevelType w:val="multilevel"/>
     <w:tmpl w:val="C6704706"/>
@@ -11866,7 +12880,7 @@
       </w:rPr>
     </w:lvl>
   </w:abstractNum>
-  <w:abstractNum w:abstractNumId="22">
+  <w:abstractNum w:abstractNumId="23">
     <w:nsid w:val="7E210457"/>
     <w:multiLevelType w:val="hybridMultilevel"/>
     <w:tmpl w:val="4B381CF6"/>
@@ -12004,7 +13018,7 @@
     <w:abstractNumId w:val="11"/>
   </w:num>
   <w:num w:numId="8">
-    <w:abstractNumId w:val="21"/>
+    <w:abstractNumId w:val="22"/>
   </w:num>
   <w:num w:numId="9">
     <w:abstractNumId w:val="1"/>
@@ -12025,10 +13039,10 @@
     <w:abstractNumId w:val="15"/>
   </w:num>
   <w:num w:numId="15">
-    <w:abstractNumId w:val="22"/>
+    <w:abstractNumId w:val="23"/>
   </w:num>
   <w:num w:numId="16">
-    <w:abstractNumId w:val="20"/>
+    <w:abstractNumId w:val="21"/>
   </w:num>
   <w:num w:numId="17">
     <w:abstractNumId w:val="19"/>
@@ -12053,6 +13067,9 @@
   </w:num>
   <w:num w:numId="24">
     <w:abstractNumId w:val="10"/>
+  </w:num>
+  <w:num w:numId="25">
+    <w:abstractNumId w:val="20"/>
   </w:num>
 </w:numbering>
 </file>
@@ -12463,6 +13480,7 @@
   <w:style w:type="character" w:default="1" w:styleId="Fuentedeprrafopredeter">
     <w:name w:val="Default Paragraph Font"/>
     <w:uiPriority w:val="1"/>
+    <w:semiHidden/>
     <w:unhideWhenUsed/>
   </w:style>
   <w:style w:type="table" w:default="1" w:styleId="Tablanormal">
@@ -12839,6 +13857,34 @@
     <w:name w:val="short_text"/>
     <w:basedOn w:val="Fuentedeprrafopredeter"/>
     <w:rsid w:val="00EE71B7"/>
+  </w:style>
+  <w:style w:type="paragraph" w:styleId="NormalWeb">
+    <w:name w:val="Normal (Web)"/>
+    <w:basedOn w:val="Normal"/>
+    <w:uiPriority w:val="99"/>
+    <w:semiHidden/>
+    <w:unhideWhenUsed/>
+    <w:rsid w:val="006330A5"/>
+    <w:pPr>
+      <w:spacing w:before="100" w:beforeAutospacing="1" w:after="100" w:afterAutospacing="1" w:line="240" w:lineRule="auto"/>
+    </w:pPr>
+    <w:rPr>
+      <w:rFonts w:ascii="Times New Roman" w:eastAsia="Times New Roman" w:hAnsi="Times New Roman" w:cs="Times New Roman"/>
+      <w:sz w:val="24"/>
+      <w:szCs w:val="24"/>
+      <w:lang w:val="pt-PT" w:eastAsia="pt-PT"/>
+    </w:rPr>
+  </w:style>
+  <w:style w:type="character" w:styleId="Textoennegrita">
+    <w:name w:val="Strong"/>
+    <w:basedOn w:val="Fuentedeprrafopredeter"/>
+    <w:uiPriority w:val="22"/>
+    <w:qFormat/>
+    <w:rsid w:val="006330A5"/>
+    <w:rPr>
+      <w:b/>
+      <w:bCs/>
+    </w:rPr>
   </w:style>
 </w:styles>
 </file>
@@ -13249,6 +14295,7 @@
   <w:style w:type="character" w:default="1" w:styleId="Fuentedeprrafopredeter">
     <w:name w:val="Default Paragraph Font"/>
     <w:uiPriority w:val="1"/>
+    <w:semiHidden/>
     <w:unhideWhenUsed/>
   </w:style>
   <w:style w:type="table" w:default="1" w:styleId="Tablanormal">
@@ -13626,522 +14673,35 @@
     <w:basedOn w:val="Fuentedeprrafopredeter"/>
     <w:rsid w:val="00EE71B7"/>
   </w:style>
-</w:styles>
-</file>
-
-<file path=word/glossary/document.xml><?xml version="1.0" encoding="utf-8"?>
-<w:glossaryDocument xmlns:wpc="http://schemas.microsoft.com/office/word/2010/wordprocessingCanvas" xmlns:mc="http://schemas.openxmlformats.org/markup-compatibility/2006" xmlns:o="urn:schemas-microsoft-com:office:office" xmlns:r="http://schemas.openxmlformats.org/officeDocument/2006/relationships" xmlns:m="http://schemas.openxmlformats.org/officeDocument/2006/math" xmlns:v="urn:schemas-microsoft-com:vml" xmlns:wp14="http://schemas.microsoft.com/office/word/2010/wordprocessingDrawing" xmlns:wp="http://schemas.openxmlformats.org/drawingml/2006/wordprocessingDrawing" xmlns:w10="urn:schemas-microsoft-com:office:word" xmlns:w="http://schemas.openxmlformats.org/wordprocessingml/2006/main" xmlns:w14="http://schemas.microsoft.com/office/word/2010/wordml" xmlns:wpg="http://schemas.microsoft.com/office/word/2010/wordprocessingGroup" xmlns:wpi="http://schemas.microsoft.com/office/word/2010/wordprocessingInk" xmlns:wne="http://schemas.microsoft.com/office/word/2006/wordml" xmlns:wps="http://schemas.microsoft.com/office/word/2010/wordprocessingShape" mc:Ignorable="w14 wp14"/>
-</file>
-
-<file path=word/glossary/fontTable.xml><?xml version="1.0" encoding="utf-8"?>
-<w:fonts xmlns:mc="http://schemas.openxmlformats.org/markup-compatibility/2006" xmlns:r="http://schemas.openxmlformats.org/officeDocument/2006/relationships" xmlns:w="http://schemas.openxmlformats.org/wordprocessingml/2006/main" xmlns:w14="http://schemas.microsoft.com/office/word/2010/wordml" mc:Ignorable="w14">
-  <w:font w:name="Symbol">
-    <w:panose1 w:val="05050102010706020507"/>
-    <w:charset w:val="02"/>
-    <w:family w:val="roman"/>
-    <w:pitch w:val="variable"/>
-    <w:sig w:usb0="00000000" w:usb1="10000000" w:usb2="00000000" w:usb3="00000000" w:csb0="80000000" w:csb1="00000000"/>
-  </w:font>
-  <w:font w:name="Times New Roman">
-    <w:panose1 w:val="02020603050405020304"/>
-    <w:charset w:val="00"/>
-    <w:family w:val="roman"/>
-    <w:pitch w:val="variable"/>
-    <w:sig w:usb0="E0002AFF" w:usb1="C0007841" w:usb2="00000009" w:usb3="00000000" w:csb0="000001FF" w:csb1="00000000"/>
-  </w:font>
-  <w:font w:name="Courier New">
-    <w:panose1 w:val="02070309020205020404"/>
-    <w:charset w:val="00"/>
-    <w:family w:val="modern"/>
-    <w:pitch w:val="fixed"/>
-    <w:sig w:usb0="E0002AFF" w:usb1="C0007843" w:usb2="00000009" w:usb3="00000000" w:csb0="000001FF" w:csb1="00000000"/>
-  </w:font>
-  <w:font w:name="Wingdings">
-    <w:panose1 w:val="05000000000000000000"/>
-    <w:charset w:val="02"/>
-    <w:family w:val="auto"/>
-    <w:pitch w:val="variable"/>
-    <w:sig w:usb0="00000000" w:usb1="10000000" w:usb2="00000000" w:usb3="00000000" w:csb0="80000000" w:csb1="00000000"/>
-  </w:font>
-  <w:font w:name="Calibri">
-    <w:panose1 w:val="020F0502020204030204"/>
-    <w:charset w:val="00"/>
-    <w:family w:val="swiss"/>
-    <w:pitch w:val="variable"/>
-    <w:sig w:usb0="E00002FF" w:usb1="4000ACFF" w:usb2="00000001" w:usb3="00000000" w:csb0="0000019F" w:csb1="00000000"/>
-  </w:font>
-  <w:font w:name="Cambria">
-    <w:panose1 w:val="02040503050406030204"/>
-    <w:charset w:val="00"/>
-    <w:family w:val="roman"/>
-    <w:pitch w:val="variable"/>
-    <w:sig w:usb0="E00002FF" w:usb1="400004FF" w:usb2="00000000" w:usb3="00000000" w:csb0="0000019F" w:csb1="00000000"/>
-  </w:font>
-  <w:font w:name="Tahoma">
-    <w:panose1 w:val="020B0604030504040204"/>
-    <w:charset w:val="00"/>
-    <w:family w:val="swiss"/>
-    <w:pitch w:val="variable"/>
-    <w:sig w:usb0="E1002EFF" w:usb1="C000605B" w:usb2="00000029" w:usb3="00000000" w:csb0="000101FF" w:csb1="00000000"/>
-  </w:font>
-  <w:font w:name="CMR12">
-    <w:panose1 w:val="00000000000000000000"/>
-    <w:charset w:val="00"/>
-    <w:family w:val="auto"/>
-    <w:notTrueType/>
-    <w:pitch w:val="default"/>
-    <w:sig w:usb0="00000003" w:usb1="00000000" w:usb2="00000000" w:usb3="00000000" w:csb0="00000001" w:csb1="00000000"/>
-  </w:font>
-  <w:font w:name="Consolas">
-    <w:panose1 w:val="020B0609020204030204"/>
-    <w:charset w:val="00"/>
-    <w:family w:val="modern"/>
-    <w:pitch w:val="fixed"/>
-    <w:sig w:usb0="E10002FF" w:usb1="4000FCFF" w:usb2="00000009" w:usb3="00000000" w:csb0="0000019F" w:csb1="00000000"/>
-  </w:font>
-</w:fonts>
-</file>
-
-<file path=word/glossary/settings.xml><?xml version="1.0" encoding="utf-8"?>
-<w:settings xmlns:mc="http://schemas.openxmlformats.org/markup-compatibility/2006" xmlns:o="urn:schemas-microsoft-com:office:office" xmlns:r="http://schemas.openxmlformats.org/officeDocument/2006/relationships" xmlns:m="http://schemas.openxmlformats.org/officeDocument/2006/math" xmlns:v="urn:schemas-microsoft-com:vml" xmlns:w10="urn:schemas-microsoft-com:office:word" xmlns:w="http://schemas.openxmlformats.org/wordprocessingml/2006/main" xmlns:w14="http://schemas.microsoft.com/office/word/2010/wordml" xmlns:sl="http://schemas.openxmlformats.org/schemaLibrary/2006/main" mc:Ignorable="w14">
-  <w:view w:val="normal"/>
-  <w:defaultTabStop w:val="708"/>
-  <w:hyphenationZone w:val="425"/>
-  <w:characterSpacingControl w:val="doNotCompress"/>
-  <w:compat>
-    <w:useFELayout/>
-    <w:compatSetting w:name="compatibilityMode" w:uri="http://schemas.microsoft.com/office/word" w:val="14"/>
-    <w:compatSetting w:name="overrideTableStyleFontSizeAndJustification" w:uri="http://schemas.microsoft.com/office/word" w:val="1"/>
-    <w:compatSetting w:name="enableOpenTypeFeatures" w:uri="http://schemas.microsoft.com/office/word" w:val="1"/>
-    <w:compatSetting w:name="doNotFlipMirrorIndents" w:uri="http://schemas.microsoft.com/office/word" w:val="1"/>
-  </w:compat>
-  <w:rsids>
-    <w:rsidRoot w:val="00314E31"/>
-    <w:rsid w:val="00314E31"/>
-  </w:rsids>
-  <m:mathPr>
-    <m:mathFont m:val="Cambria Math"/>
-    <m:brkBin m:val="before"/>
-    <m:brkBinSub m:val="--"/>
-    <m:smallFrac m:val="0"/>
-    <m:dispDef/>
-    <m:lMargin m:val="0"/>
-    <m:rMargin m:val="0"/>
-    <m:defJc m:val="centerGroup"/>
-    <m:wrapIndent m:val="1440"/>
-    <m:intLim m:val="subSup"/>
-    <m:naryLim m:val="undOvr"/>
-  </m:mathPr>
-  <w:themeFontLang w:val="pt-PT"/>
-  <w:clrSchemeMapping w:bg1="light1" w:t1="dark1" w:bg2="light2" w:t2="dark2" w:accent1="accent1" w:accent2="accent2" w:accent3="accent3" w:accent4="accent4" w:accent5="accent5" w:accent6="accent6" w:hyperlink="hyperlink" w:followedHyperlink="followedHyperlink"/>
-  <w:decimalSymbol w:val=","/>
-  <w:listSeparator w:val=","/>
-</w:settings>
-</file>
-
-<file path=word/glossary/styles.xml><?xml version="1.0" encoding="utf-8"?>
-<w:styles xmlns:mc="http://schemas.openxmlformats.org/markup-compatibility/2006" xmlns:r="http://schemas.openxmlformats.org/officeDocument/2006/relationships" xmlns:w="http://schemas.openxmlformats.org/wordprocessingml/2006/main" xmlns:w14="http://schemas.microsoft.com/office/word/2010/wordml" mc:Ignorable="w14">
-  <w:docDefaults>
-    <w:rPrDefault>
-      <w:rPr>
-        <w:rFonts w:asciiTheme="minorHAnsi" w:eastAsiaTheme="minorEastAsia" w:hAnsiTheme="minorHAnsi" w:cstheme="minorBidi"/>
-        <w:sz w:val="22"/>
-        <w:szCs w:val="22"/>
-        <w:lang w:val="pt-PT" w:eastAsia="pt-PT" w:bidi="ar-SA"/>
-      </w:rPr>
-    </w:rPrDefault>
-    <w:pPrDefault>
-      <w:pPr>
-        <w:spacing w:after="200" w:line="276" w:lineRule="auto"/>
-      </w:pPr>
-    </w:pPrDefault>
-  </w:docDefaults>
-  <w:latentStyles w:defLockedState="0" w:defUIPriority="99" w:defSemiHidden="1" w:defUnhideWhenUsed="1" w:defQFormat="0" w:count="267">
-    <w:lsdException w:name="Normal" w:semiHidden="0" w:uiPriority="0" w:unhideWhenUsed="0" w:qFormat="1"/>
-    <w:lsdException w:name="heading 1" w:semiHidden="0" w:uiPriority="9" w:unhideWhenUsed="0" w:qFormat="1"/>
-    <w:lsdException w:name="heading 2" w:uiPriority="9" w:qFormat="1"/>
-    <w:lsdException w:name="heading 3" w:uiPriority="9" w:qFormat="1"/>
-    <w:lsdException w:name="heading 4" w:uiPriority="9" w:qFormat="1"/>
-    <w:lsdException w:name="heading 5" w:uiPriority="9" w:qFormat="1"/>
-    <w:lsdException w:name="heading 6" w:uiPriority="9" w:qFormat="1"/>
-    <w:lsdException w:name="heading 7" w:uiPriority="9" w:qFormat="1"/>
-    <w:lsdException w:name="heading 8" w:uiPriority="9" w:qFormat="1"/>
-    <w:lsdException w:name="heading 9" w:uiPriority="9" w:qFormat="1"/>
-    <w:lsdException w:name="toc 1" w:uiPriority="39"/>
-    <w:lsdException w:name="toc 2" w:uiPriority="39"/>
-    <w:lsdException w:name="toc 3" w:uiPriority="39"/>
-    <w:lsdException w:name="toc 4" w:uiPriority="39"/>
-    <w:lsdException w:name="toc 5" w:uiPriority="39"/>
-    <w:lsdException w:name="toc 6" w:uiPriority="39"/>
-    <w:lsdException w:name="toc 7" w:uiPriority="39"/>
-    <w:lsdException w:name="toc 8" w:uiPriority="39"/>
-    <w:lsdException w:name="toc 9" w:uiPriority="39"/>
-    <w:lsdException w:name="caption" w:uiPriority="35" w:qFormat="1"/>
-    <w:lsdException w:name="Title" w:semiHidden="0" w:uiPriority="10" w:unhideWhenUsed="0" w:qFormat="1"/>
-    <w:lsdException w:name="Default Paragraph Font" w:uiPriority="1"/>
-    <w:lsdException w:name="Subtitle" w:semiHidden="0" w:uiPriority="11" w:unhideWhenUsed="0" w:qFormat="1"/>
-    <w:lsdException w:name="Strong" w:semiHidden="0" w:uiPriority="22" w:unhideWhenUsed="0" w:qFormat="1"/>
-    <w:lsdException w:name="Emphasis" w:semiHidden="0" w:uiPriority="20" w:unhideWhenUsed="0" w:qFormat="1"/>
-    <w:lsdException w:name="Table Grid" w:semiHidden="0" w:uiPriority="59" w:unhideWhenUsed="0"/>
-    <w:lsdException w:name="Placeholder Text" w:unhideWhenUsed="0"/>
-    <w:lsdException w:name="No Spacing" w:semiHidden="0" w:uiPriority="1" w:unhideWhenUsed="0" w:qFormat="1"/>
-    <w:lsdException w:name="Light Shading" w:semiHidden="0" w:uiPriority="60" w:unhideWhenUsed="0"/>
-    <w:lsdException w:name="Light List" w:semiHidden="0" w:uiPriority="61" w:unhideWhenUsed="0"/>
-    <w:lsdException w:name="Light Grid" w:semiHidden="0" w:uiPriority="62" w:unhideWhenUsed="0"/>
-    <w:lsdException w:name="Medium Shading 1" w:semiHidden="0" w:uiPriority="63" w:unhideWhenUsed="0"/>
-    <w:lsdException w:name="Medium Shading 2" w:semiHidden="0" w:uiPriority="64" w:unhideWhenUsed="0"/>
-    <w:lsdException w:name="Medium List 1" w:semiHidden="0" w:uiPriority="65" w:unhideWhenUsed="0"/>
-    <w:lsdException w:name="Medium List 2" w:semiHidden="0" w:uiPriority="66" w:unhideWhenUsed="0"/>
-    <w:lsdException w:name="Medium Grid 1" w:semiHidden="0" w:uiPriority="67" w:unhideWhenUsed="0"/>
-    <w:lsdException w:name="Medium Grid 2" w:semiHidden="0" w:uiPriority="68" w:unhideWhenUsed="0"/>
-    <w:lsdException w:name="Medium Grid 3" w:semiHidden="0" w:uiPriority="69" w:unhideWhenUsed="0"/>
-    <w:lsdException w:name="Dark List" w:semiHidden="0" w:uiPriority="70" w:unhideWhenUsed="0"/>
-    <w:lsdException w:name="Colorful Shading" w:semiHidden="0" w:uiPriority="71" w:unhideWhenUsed="0"/>
-    <w:lsdException w:name="Colorful List" w:semiHidden="0" w:uiPriority="72" w:unhideWhenUsed="0"/>
-    <w:lsdException w:name="Colorful Grid" w:semiHidden="0" w:uiPriority="73" w:unhideWhenUsed="0"/>
-    <w:lsdException w:name="Light Shading Accent 1" w:semiHidden="0" w:uiPriority="60" w:unhideWhenUsed="0"/>
-    <w:lsdException w:name="Light List Accent 1" w:semiHidden="0" w:uiPriority="61" w:unhideWhenUsed="0"/>
-    <w:lsdException w:name="Light Grid Accent 1" w:semiHidden="0" w:uiPriority="62" w:unhideWhenUsed="0"/>
-    <w:lsdException w:name="Medium Shading 1 Accent 1" w:semiHidden="0" w:uiPriority="63" w:unhideWhenUsed="0"/>
-    <w:lsdException w:name="Medium Shading 2 Accent 1" w:semiHidden="0" w:uiPriority="64" w:unhideWhenUsed="0"/>
-    <w:lsdException w:name="Medium List 1 Accent 1" w:semiHidden="0" w:uiPriority="65" w:unhideWhenUsed="0"/>
-    <w:lsdException w:name="Revision" w:unhideWhenUsed="0"/>
-    <w:lsdException w:name="List Paragraph" w:semiHidden="0" w:uiPriority="34" w:unhideWhenUsed="0" w:qFormat="1"/>
-    <w:lsdException w:name="Quote" w:semiHidden="0" w:uiPriority="29" w:unhideWhenUsed="0" w:qFormat="1"/>
-    <w:lsdException w:name="Intense Quote" w:semiHidden="0" w:uiPriority="30" w:unhideWhenUsed="0" w:qFormat="1"/>
-    <w:lsdException w:name="Medium List 2 Accent 1" w:semiHidden="0" w:uiPriority="66" w:unhideWhenUsed="0"/>
-    <w:lsdException w:name="Medium Grid 1 Accent 1" w:semiHidden="0" w:uiPriority="67" w:unhideWhenUsed="0"/>
-    <w:lsdException w:name="Medium Grid 2 Accent 1" w:semiHidden="0" w:uiPriority="68" w:unhideWhenUsed="0"/>
-    <w:lsdException w:name="Medium Grid 3 Accent 1" w:semiHidden="0" w:uiPriority="69" w:unhideWhenUsed="0"/>
-    <w:lsdException w:name="Dark List Accent 1" w:semiHidden="0" w:uiPriority="70" w:unhideWhenUsed="0"/>
-    <w:lsdException w:name="Colorful Shading Accent 1" w:semiHidden="0" w:uiPriority="71" w:unhideWhenUsed="0"/>
-    <w:lsdException w:name="Colorful List Accent 1" w:semiHidden="0" w:uiPriority="72" w:unhideWhenUsed="0"/>
-    <w:lsdException w:name="Colorful Grid Accent 1" w:semiHidden="0" w:uiPriority="73" w:unhideWhenUsed="0"/>
-    <w:lsdException w:name="Light Shading Accent 2" w:semiHidden="0" w:uiPriority="60" w:unhideWhenUsed="0"/>
-    <w:lsdException w:name="Light List Accent 2" w:semiHidden="0" w:uiPriority="61" w:unhideWhenUsed="0"/>
-    <w:lsdException w:name="Light Grid Accent 2" w:semiHidden="0" w:uiPriority="62" w:unhideWhenUsed="0"/>
-    <w:lsdException w:name="Medium Shading 1 Accent 2" w:semiHidden="0" w:uiPriority="63" w:unhideWhenUsed="0"/>
-    <w:lsdException w:name="Medium Shading 2 Accent 2" w:semiHidden="0" w:uiPriority="64" w:unhideWhenUsed="0"/>
-    <w:lsdException w:name="Medium List 1 Accent 2" w:semiHidden="0" w:uiPriority="65" w:unhideWhenUsed="0"/>
-    <w:lsdException w:name="Medium List 2 Accent 2" w:semiHidden="0" w:uiPriority="66" w:unhideWhenUsed="0"/>
-    <w:lsdException w:name="Medium Grid 1 Accent 2" w:semiHidden="0" w:uiPriority="67" w:unhideWhenUsed="0"/>
-    <w:lsdException w:name="Medium Grid 2 Accent 2" w:semiHidden="0" w:uiPriority="68" w:unhideWhenUsed="0"/>
-    <w:lsdException w:name="Medium Grid 3 Accent 2" w:semiHidden="0" w:uiPriority="69" w:unhideWhenUsed="0"/>
-    <w:lsdException w:name="Dark List Accent 2" w:semiHidden="0" w:uiPriority="70" w:unhideWhenUsed="0"/>
-    <w:lsdException w:name="Colorful Shading Accent 2" w:semiHidden="0" w:uiPriority="71" w:unhideWhenUsed="0"/>
-    <w:lsdException w:name="Colorful List Accent 2" w:semiHidden="0" w:uiPriority="72" w:unhideWhenUsed="0"/>
-    <w:lsdException w:name="Colorful Grid Accent 2" w:semiHidden="0" w:uiPriority="73" w:unhideWhenUsed="0"/>
-    <w:lsdException w:name="Light Shading Accent 3" w:semiHidden="0" w:uiPriority="60" w:unhideWhenUsed="0"/>
-    <w:lsdException w:name="Light List Accent 3" w:semiHidden="0" w:uiPriority="61" w:unhideWhenUsed="0"/>
-    <w:lsdException w:name="Light Grid Accent 3" w:semiHidden="0" w:uiPriority="62" w:unhideWhenUsed="0"/>
-    <w:lsdException w:name="Medium Shading 1 Accent 3" w:semiHidden="0" w:uiPriority="63" w:unhideWhenUsed="0"/>
-    <w:lsdException w:name="Medium Shading 2 Accent 3" w:semiHidden="0" w:uiPriority="64" w:unhideWhenUsed="0"/>
-    <w:lsdException w:name="Medium List 1 Accent 3" w:semiHidden="0" w:uiPriority="65" w:unhideWhenUsed="0"/>
-    <w:lsdException w:name="Medium List 2 Accent 3" w:semiHidden="0" w:uiPriority="66" w:unhideWhenUsed="0"/>
-    <w:lsdException w:name="Medium Grid 1 Accent 3" w:semiHidden="0" w:uiPriority="67" w:unhideWhenUsed="0"/>
-    <w:lsdException w:name="Medium Grid 2 Accent 3" w:semiHidden="0" w:uiPriority="68" w:unhideWhenUsed="0"/>
-    <w:lsdException w:name="Medium Grid 3 Accent 3" w:semiHidden="0" w:uiPriority="69" w:unhideWhenUsed="0"/>
-    <w:lsdException w:name="Dark List Accent 3" w:semiHidden="0" w:uiPriority="70" w:unhideWhenUsed="0"/>
-    <w:lsdException w:name="Colorful Shading Accent 3" w:semiHidden="0" w:uiPriority="71" w:unhideWhenUsed="0"/>
-    <w:lsdException w:name="Colorful List Accent 3" w:semiHidden="0" w:uiPriority="72" w:unhideWhenUsed="0"/>
-    <w:lsdException w:name="Colorful Grid Accent 3" w:semiHidden="0" w:uiPriority="73" w:unhideWhenUsed="0"/>
-    <w:lsdException w:name="Light Shading Accent 4" w:semiHidden="0" w:uiPriority="60" w:unhideWhenUsed="0"/>
-    <w:lsdException w:name="Light List Accent 4" w:semiHidden="0" w:uiPriority="61" w:unhideWhenUsed="0"/>
-    <w:lsdException w:name="Light Grid Accent 4" w:semiHidden="0" w:uiPriority="62" w:unhideWhenUsed="0"/>
-    <w:lsdException w:name="Medium Shading 1 Accent 4" w:semiHidden="0" w:uiPriority="63" w:unhideWhenUsed="0"/>
-    <w:lsdException w:name="Medium Shading 2 Accent 4" w:semiHidden="0" w:uiPriority="64" w:unhideWhenUsed="0"/>
-    <w:lsdException w:name="Medium List 1 Accent 4" w:semiHidden="0" w:uiPriority="65" w:unhideWhenUsed="0"/>
-    <w:lsdException w:name="Medium List 2 Accent 4" w:semiHidden="0" w:uiPriority="66" w:unhideWhenUsed="0"/>
-    <w:lsdException w:name="Medium Grid 1 Accent 4" w:semiHidden="0" w:uiPriority="67" w:unhideWhenUsed="0"/>
-    <w:lsdException w:name="Medium Grid 2 Accent 4" w:semiHidden="0" w:uiPriority="68" w:unhideWhenUsed="0"/>
-    <w:lsdException w:name="Medium Grid 3 Accent 4" w:semiHidden="0" w:uiPriority="69" w:unhideWhenUsed="0"/>
-    <w:lsdException w:name="Dark List Accent 4" w:semiHidden="0" w:uiPriority="70" w:unhideWhenUsed="0"/>
-    <w:lsdException w:name="Colorful Shading Accent 4" w:semiHidden="0" w:uiPriority="71" w:unhideWhenUsed="0"/>
-    <w:lsdException w:name="Colorful List Accent 4" w:semiHidden="0" w:uiPriority="72" w:unhideWhenUsed="0"/>
-    <w:lsdException w:name="Colorful Grid Accent 4" w:semiHidden="0" w:uiPriority="73" w:unhideWhenUsed="0"/>
-    <w:lsdException w:name="Light Shading Accent 5" w:semiHidden="0" w:uiPriority="60" w:unhideWhenUsed="0"/>
-    <w:lsdException w:name="Light List Accent 5" w:semiHidden="0" w:uiPriority="61" w:unhideWhenUsed="0"/>
-    <w:lsdException w:name="Light Grid Accent 5" w:semiHidden="0" w:uiPriority="62" w:unhideWhenUsed="0"/>
-    <w:lsdException w:name="Medium Shading 1 Accent 5" w:semiHidden="0" w:uiPriority="63" w:unhideWhenUsed="0"/>
-    <w:lsdException w:name="Medium Shading 2 Accent 5" w:semiHidden="0" w:uiPriority="64" w:unhideWhenUsed="0"/>
-    <w:lsdException w:name="Medium List 1 Accent 5" w:semiHidden="0" w:uiPriority="65" w:unhideWhenUsed="0"/>
-    <w:lsdException w:name="Medium List 2 Accent 5" w:semiHidden="0" w:uiPriority="66" w:unhideWhenUsed="0"/>
-    <w:lsdException w:name="Medium Grid 1 Accent 5" w:semiHidden="0" w:uiPriority="67" w:unhideWhenUsed="0"/>
-    <w:lsdException w:name="Medium Grid 2 Accent 5" w:semiHidden="0" w:uiPriority="68" w:unhideWhenUsed="0"/>
-    <w:lsdException w:name="Medium Grid 3 Accent 5" w:semiHidden="0" w:uiPriority="69" w:unhideWhenUsed="0"/>
-    <w:lsdException w:name="Dark List Accent 5" w:semiHidden="0" w:uiPriority="70" w:unhideWhenUsed="0"/>
-    <w:lsdException w:name="Colorful Shading Accent 5" w:semiHidden="0" w:uiPriority="71" w:unhideWhenUsed="0"/>
-    <w:lsdException w:name="Colorful List Accent 5" w:semiHidden="0" w:uiPriority="72" w:unhideWhenUsed="0"/>
-    <w:lsdException w:name="Colorful Grid Accent 5" w:semiHidden="0" w:uiPriority="73" w:unhideWhenUsed="0"/>
-    <w:lsdException w:name="Light Shading Accent 6" w:semiHidden="0" w:uiPriority="60" w:unhideWhenUsed="0"/>
-    <w:lsdException w:name="Light List Accent 6" w:semiHidden="0" w:uiPriority="61" w:unhideWhenUsed="0"/>
-    <w:lsdException w:name="Light Grid Accent 6" w:semiHidden="0" w:uiPriority="62" w:unhideWhenUsed="0"/>
-    <w:lsdException w:name="Medium Shading 1 Accent 6" w:semiHidden="0" w:uiPriority="63" w:unhideWhenUsed="0"/>
-    <w:lsdException w:name="Medium Shading 2 Accent 6" w:semiHidden="0" w:uiPriority="64" w:unhideWhenUsed="0"/>
-    <w:lsdException w:name="Medium List 1 Accent 6" w:semiHidden="0" w:uiPriority="65" w:unhideWhenUsed="0"/>
-    <w:lsdException w:name="Medium List 2 Accent 6" w:semiHidden="0" w:uiPriority="66" w:unhideWhenUsed="0"/>
-    <w:lsdException w:name="Medium Grid 1 Accent 6" w:semiHidden="0" w:uiPriority="67" w:unhideWhenUsed="0"/>
-    <w:lsdException w:name="Medium Grid 2 Accent 6" w:semiHidden="0" w:uiPriority="68" w:unhideWhenUsed="0"/>
-    <w:lsdException w:name="Medium Grid 3 Accent 6" w:semiHidden="0" w:uiPriority="69" w:unhideWhenUsed="0"/>
-    <w:lsdException w:name="Dark List Accent 6" w:semiHidden="0" w:uiPriority="70" w:unhideWhenUsed="0"/>
-    <w:lsdException w:name="Colorful Shading Accent 6" w:semiHidden="0" w:uiPriority="71" w:unhideWhenUsed="0"/>
-    <w:lsdException w:name="Colorful List Accent 6" w:semiHidden="0" w:uiPriority="72" w:unhideWhenUsed="0"/>
-    <w:lsdException w:name="Colorful Grid Accent 6" w:semiHidden="0" w:uiPriority="73" w:unhideWhenUsed="0"/>
-    <w:lsdException w:name="Subtle Emphasis" w:semiHidden="0" w:uiPriority="19" w:unhideWhenUsed="0" w:qFormat="1"/>
-    <w:lsdException w:name="Intense Emphasis" w:semiHidden="0" w:uiPriority="21" w:unhideWhenUsed="0" w:qFormat="1"/>
-    <w:lsdException w:name="Subtle Reference" w:semiHidden="0" w:uiPriority="31" w:unhideWhenUsed="0" w:qFormat="1"/>
-    <w:lsdException w:name="Intense Reference" w:semiHidden="0" w:uiPriority="32" w:unhideWhenUsed="0" w:qFormat="1"/>
-    <w:lsdException w:name="Book Title" w:semiHidden="0" w:uiPriority="33" w:unhideWhenUsed="0" w:qFormat="1"/>
-    <w:lsdException w:name="Bibliography" w:uiPriority="37"/>
-    <w:lsdException w:name="TOC Heading" w:uiPriority="39" w:qFormat="1"/>
-  </w:latentStyles>
-  <w:style w:type="paragraph" w:default="1" w:styleId="Normal">
-    <w:name w:val="Normal"/>
-    <w:qFormat/>
-  </w:style>
-  <w:style w:type="character" w:default="1" w:styleId="Fuentedeprrafopredeter">
-    <w:name w:val="Default Paragraph Font"/>
-    <w:uiPriority w:val="1"/>
-    <w:semiHidden/>
-    <w:unhideWhenUsed/>
-  </w:style>
-  <w:style w:type="table" w:default="1" w:styleId="Tablanormal">
-    <w:name w:val="Normal Table"/>
+  <w:style w:type="paragraph" w:styleId="NormalWeb">
+    <w:name w:val="Normal (Web)"/>
+    <w:basedOn w:val="Normal"/>
     <w:uiPriority w:val="99"/>
     <w:semiHidden/>
     <w:unhideWhenUsed/>
-    <w:tblPr>
-      <w:tblInd w:w="0" w:type="dxa"/>
-      <w:tblCellMar>
-        <w:top w:w="0" w:type="dxa"/>
-        <w:left w:w="108" w:type="dxa"/>
-        <w:bottom w:w="0" w:type="dxa"/>
-        <w:right w:w="108" w:type="dxa"/>
-      </w:tblCellMar>
-    </w:tblPr>
+    <w:rsid w:val="006330A5"/>
+    <w:pPr>
+      <w:spacing w:before="100" w:beforeAutospacing="1" w:after="100" w:afterAutospacing="1" w:line="240" w:lineRule="auto"/>
+    </w:pPr>
+    <w:rPr>
+      <w:rFonts w:ascii="Times New Roman" w:eastAsia="Times New Roman" w:hAnsi="Times New Roman" w:cs="Times New Roman"/>
+      <w:sz w:val="24"/>
+      <w:szCs w:val="24"/>
+      <w:lang w:val="pt-PT" w:eastAsia="pt-PT"/>
+    </w:rPr>
   </w:style>
-  <w:style w:type="numbering" w:default="1" w:styleId="Sinlista">
-    <w:name w:val="No List"/>
-    <w:uiPriority w:val="99"/>
-    <w:semiHidden/>
-    <w:unhideWhenUsed/>
-  </w:style>
-  <w:style w:type="paragraph" w:customStyle="1" w:styleId="C8E80C67D81C4DCCAFD89EB0CF236F74">
-    <w:name w:val="C8E80C67D81C4DCCAFD89EB0CF236F74"/>
-  </w:style>
-  <w:style w:type="paragraph" w:customStyle="1" w:styleId="6768008D8F724C79BE55358E8CD5F05F">
-    <w:name w:val="6768008D8F724C79BE55358E8CD5F05F"/>
-  </w:style>
-  <w:style w:type="paragraph" w:customStyle="1" w:styleId="BD280F991B9240A8B3ABD2392723E3AC">
-    <w:name w:val="BD280F991B9240A8B3ABD2392723E3AC"/>
+  <w:style w:type="character" w:styleId="Textoennegrita">
+    <w:name w:val="Strong"/>
+    <w:basedOn w:val="Fuentedeprrafopredeter"/>
+    <w:uiPriority w:val="22"/>
+    <w:qFormat/>
+    <w:rsid w:val="006330A5"/>
+    <w:rPr>
+      <w:b/>
+      <w:bCs/>
+    </w:rPr>
   </w:style>
 </w:styles>
-</file>
-
-<file path=word/glossary/stylesWithEffects.xml><?xml version="1.0" encoding="utf-8"?>
-<w:styles xmlns:wpc="http://schemas.microsoft.com/office/word/2010/wordprocessingCanvas" xmlns:mc="http://schemas.openxmlformats.org/markup-compatibility/2006" xmlns:o="urn:schemas-microsoft-com:office:office" xmlns:r="http://schemas.openxmlformats.org/officeDocument/2006/relationships" xmlns:m="http://schemas.openxmlformats.org/officeDocument/2006/math" xmlns:v="urn:schemas-microsoft-com:vml" xmlns:wp14="http://schemas.microsoft.com/office/word/2010/wordprocessingDrawing" xmlns:wp="http://schemas.openxmlformats.org/drawingml/2006/wordprocessingDrawing" xmlns:w10="urn:schemas-microsoft-com:office:word" xmlns:w="http://schemas.openxmlformats.org/wordprocessingml/2006/main" xmlns:w14="http://schemas.microsoft.com/office/word/2010/wordml" xmlns:wpg="http://schemas.microsoft.com/office/word/2010/wordprocessingGroup" xmlns:wpi="http://schemas.microsoft.com/office/word/2010/wordprocessingInk" xmlns:wne="http://schemas.microsoft.com/office/word/2006/wordml" xmlns:wps="http://schemas.microsoft.com/office/word/2010/wordprocessingShape" mc:Ignorable="w14 wp14">
-  <w:docDefaults>
-    <w:rPrDefault>
-      <w:rPr>
-        <w:rFonts w:asciiTheme="minorHAnsi" w:eastAsiaTheme="minorEastAsia" w:hAnsiTheme="minorHAnsi" w:cstheme="minorBidi"/>
-        <w:sz w:val="22"/>
-        <w:szCs w:val="22"/>
-        <w:lang w:val="pt-PT" w:eastAsia="pt-PT" w:bidi="ar-SA"/>
-      </w:rPr>
-    </w:rPrDefault>
-    <w:pPrDefault>
-      <w:pPr>
-        <w:spacing w:after="200" w:line="276" w:lineRule="auto"/>
-      </w:pPr>
-    </w:pPrDefault>
-  </w:docDefaults>
-  <w:latentStyles w:defLockedState="0" w:defUIPriority="99" w:defSemiHidden="1" w:defUnhideWhenUsed="1" w:defQFormat="0" w:count="267">
-    <w:lsdException w:name="Normal" w:semiHidden="0" w:uiPriority="0" w:unhideWhenUsed="0" w:qFormat="1"/>
-    <w:lsdException w:name="heading 1" w:semiHidden="0" w:uiPriority="9" w:unhideWhenUsed="0" w:qFormat="1"/>
-    <w:lsdException w:name="heading 2" w:uiPriority="9" w:qFormat="1"/>
-    <w:lsdException w:name="heading 3" w:uiPriority="9" w:qFormat="1"/>
-    <w:lsdException w:name="heading 4" w:uiPriority="9" w:qFormat="1"/>
-    <w:lsdException w:name="heading 5" w:uiPriority="9" w:qFormat="1"/>
-    <w:lsdException w:name="heading 6" w:uiPriority="9" w:qFormat="1"/>
-    <w:lsdException w:name="heading 7" w:uiPriority="9" w:qFormat="1"/>
-    <w:lsdException w:name="heading 8" w:uiPriority="9" w:qFormat="1"/>
-    <w:lsdException w:name="heading 9" w:uiPriority="9" w:qFormat="1"/>
-    <w:lsdException w:name="toc 1" w:uiPriority="39"/>
-    <w:lsdException w:name="toc 2" w:uiPriority="39"/>
-    <w:lsdException w:name="toc 3" w:uiPriority="39"/>
-    <w:lsdException w:name="toc 4" w:uiPriority="39"/>
-    <w:lsdException w:name="toc 5" w:uiPriority="39"/>
-    <w:lsdException w:name="toc 6" w:uiPriority="39"/>
-    <w:lsdException w:name="toc 7" w:uiPriority="39"/>
-    <w:lsdException w:name="toc 8" w:uiPriority="39"/>
-    <w:lsdException w:name="toc 9" w:uiPriority="39"/>
-    <w:lsdException w:name="caption" w:uiPriority="35" w:qFormat="1"/>
-    <w:lsdException w:name="Title" w:semiHidden="0" w:uiPriority="10" w:unhideWhenUsed="0" w:qFormat="1"/>
-    <w:lsdException w:name="Default Paragraph Font" w:uiPriority="1"/>
-    <w:lsdException w:name="Subtitle" w:semiHidden="0" w:uiPriority="11" w:unhideWhenUsed="0" w:qFormat="1"/>
-    <w:lsdException w:name="Strong" w:semiHidden="0" w:uiPriority="22" w:unhideWhenUsed="0" w:qFormat="1"/>
-    <w:lsdException w:name="Emphasis" w:semiHidden="0" w:uiPriority="20" w:unhideWhenUsed="0" w:qFormat="1"/>
-    <w:lsdException w:name="Table Grid" w:semiHidden="0" w:uiPriority="59" w:unhideWhenUsed="0"/>
-    <w:lsdException w:name="Placeholder Text" w:unhideWhenUsed="0"/>
-    <w:lsdException w:name="No Spacing" w:semiHidden="0" w:uiPriority="1" w:unhideWhenUsed="0" w:qFormat="1"/>
-    <w:lsdException w:name="Light Shading" w:semiHidden="0" w:uiPriority="60" w:unhideWhenUsed="0"/>
-    <w:lsdException w:name="Light List" w:semiHidden="0" w:uiPriority="61" w:unhideWhenUsed="0"/>
-    <w:lsdException w:name="Light Grid" w:semiHidden="0" w:uiPriority="62" w:unhideWhenUsed="0"/>
-    <w:lsdException w:name="Medium Shading 1" w:semiHidden="0" w:uiPriority="63" w:unhideWhenUsed="0"/>
-    <w:lsdException w:name="Medium Shading 2" w:semiHidden="0" w:uiPriority="64" w:unhideWhenUsed="0"/>
-    <w:lsdException w:name="Medium List 1" w:semiHidden="0" w:uiPriority="65" w:unhideWhenUsed="0"/>
-    <w:lsdException w:name="Medium List 2" w:semiHidden="0" w:uiPriority="66" w:unhideWhenUsed="0"/>
-    <w:lsdException w:name="Medium Grid 1" w:semiHidden="0" w:uiPriority="67" w:unhideWhenUsed="0"/>
-    <w:lsdException w:name="Medium Grid 2" w:semiHidden="0" w:uiPriority="68" w:unhideWhenUsed="0"/>
-    <w:lsdException w:name="Medium Grid 3" w:semiHidden="0" w:uiPriority="69" w:unhideWhenUsed="0"/>
-    <w:lsdException w:name="Dark List" w:semiHidden="0" w:uiPriority="70" w:unhideWhenUsed="0"/>
-    <w:lsdException w:name="Colorful Shading" w:semiHidden="0" w:uiPriority="71" w:unhideWhenUsed="0"/>
-    <w:lsdException w:name="Colorful List" w:semiHidden="0" w:uiPriority="72" w:unhideWhenUsed="0"/>
-    <w:lsdException w:name="Colorful Grid" w:semiHidden="0" w:uiPriority="73" w:unhideWhenUsed="0"/>
-    <w:lsdException w:name="Light Shading Accent 1" w:semiHidden="0" w:uiPriority="60" w:unhideWhenUsed="0"/>
-    <w:lsdException w:name="Light List Accent 1" w:semiHidden="0" w:uiPriority="61" w:unhideWhenUsed="0"/>
-    <w:lsdException w:name="Light Grid Accent 1" w:semiHidden="0" w:uiPriority="62" w:unhideWhenUsed="0"/>
-    <w:lsdException w:name="Medium Shading 1 Accent 1" w:semiHidden="0" w:uiPriority="63" w:unhideWhenUsed="0"/>
-    <w:lsdException w:name="Medium Shading 2 Accent 1" w:semiHidden="0" w:uiPriority="64" w:unhideWhenUsed="0"/>
-    <w:lsdException w:name="Medium List 1 Accent 1" w:semiHidden="0" w:uiPriority="65" w:unhideWhenUsed="0"/>
-    <w:lsdException w:name="Revision" w:unhideWhenUsed="0"/>
-    <w:lsdException w:name="List Paragraph" w:semiHidden="0" w:uiPriority="34" w:unhideWhenUsed="0" w:qFormat="1"/>
-    <w:lsdException w:name="Quote" w:semiHidden="0" w:uiPriority="29" w:unhideWhenUsed="0" w:qFormat="1"/>
-    <w:lsdException w:name="Intense Quote" w:semiHidden="0" w:uiPriority="30" w:unhideWhenUsed="0" w:qFormat="1"/>
-    <w:lsdException w:name="Medium List 2 Accent 1" w:semiHidden="0" w:uiPriority="66" w:unhideWhenUsed="0"/>
-    <w:lsdException w:name="Medium Grid 1 Accent 1" w:semiHidden="0" w:uiPriority="67" w:unhideWhenUsed="0"/>
-    <w:lsdException w:name="Medium Grid 2 Accent 1" w:semiHidden="0" w:uiPriority="68" w:unhideWhenUsed="0"/>
-    <w:lsdException w:name="Medium Grid 3 Accent 1" w:semiHidden="0" w:uiPriority="69" w:unhideWhenUsed="0"/>
-    <w:lsdException w:name="Dark List Accent 1" w:semiHidden="0" w:uiPriority="70" w:unhideWhenUsed="0"/>
-    <w:lsdException w:name="Colorful Shading Accent 1" w:semiHidden="0" w:uiPriority="71" w:unhideWhenUsed="0"/>
-    <w:lsdException w:name="Colorful List Accent 1" w:semiHidden="0" w:uiPriority="72" w:unhideWhenUsed="0"/>
-    <w:lsdException w:name="Colorful Grid Accent 1" w:semiHidden="0" w:uiPriority="73" w:unhideWhenUsed="0"/>
-    <w:lsdException w:name="Light Shading Accent 2" w:semiHidden="0" w:uiPriority="60" w:unhideWhenUsed="0"/>
-    <w:lsdException w:name="Light List Accent 2" w:semiHidden="0" w:uiPriority="61" w:unhideWhenUsed="0"/>
-    <w:lsdException w:name="Light Grid Accent 2" w:semiHidden="0" w:uiPriority="62" w:unhideWhenUsed="0"/>
-    <w:lsdException w:name="Medium Shading 1 Accent 2" w:semiHidden="0" w:uiPriority="63" w:unhideWhenUsed="0"/>
-    <w:lsdException w:name="Medium Shading 2 Accent 2" w:semiHidden="0" w:uiPriority="64" w:unhideWhenUsed="0"/>
-    <w:lsdException w:name="Medium List 1 Accent 2" w:semiHidden="0" w:uiPriority="65" w:unhideWhenUsed="0"/>
-    <w:lsdException w:name="Medium List 2 Accent 2" w:semiHidden="0" w:uiPriority="66" w:unhideWhenUsed="0"/>
-    <w:lsdException w:name="Medium Grid 1 Accent 2" w:semiHidden="0" w:uiPriority="67" w:unhideWhenUsed="0"/>
-    <w:lsdException w:name="Medium Grid 2 Accent 2" w:semiHidden="0" w:uiPriority="68" w:unhideWhenUsed="0"/>
-    <w:lsdException w:name="Medium Grid 3 Accent 2" w:semiHidden="0" w:uiPriority="69" w:unhideWhenUsed="0"/>
-    <w:lsdException w:name="Dark List Accent 2" w:semiHidden="0" w:uiPriority="70" w:unhideWhenUsed="0"/>
-    <w:lsdException w:name="Colorful Shading Accent 2" w:semiHidden="0" w:uiPriority="71" w:unhideWhenUsed="0"/>
-    <w:lsdException w:name="Colorful List Accent 2" w:semiHidden="0" w:uiPriority="72" w:unhideWhenUsed="0"/>
-    <w:lsdException w:name="Colorful Grid Accent 2" w:semiHidden="0" w:uiPriority="73" w:unhideWhenUsed="0"/>
-    <w:lsdException w:name="Light Shading Accent 3" w:semiHidden="0" w:uiPriority="60" w:unhideWhenUsed="0"/>
-    <w:lsdException w:name="Light List Accent 3" w:semiHidden="0" w:uiPriority="61" w:unhideWhenUsed="0"/>
-    <w:lsdException w:name="Light Grid Accent 3" w:semiHidden="0" w:uiPriority="62" w:unhideWhenUsed="0"/>
-    <w:lsdException w:name="Medium Shading 1 Accent 3" w:semiHidden="0" w:uiPriority="63" w:unhideWhenUsed="0"/>
-    <w:lsdException w:name="Medium Shading 2 Accent 3" w:semiHidden="0" w:uiPriority="64" w:unhideWhenUsed="0"/>
-    <w:lsdException w:name="Medium List 1 Accent 3" w:semiHidden="0" w:uiPriority="65" w:unhideWhenUsed="0"/>
-    <w:lsdException w:name="Medium List 2 Accent 3" w:semiHidden="0" w:uiPriority="66" w:unhideWhenUsed="0"/>
-    <w:lsdException w:name="Medium Grid 1 Accent 3" w:semiHidden="0" w:uiPriority="67" w:unhideWhenUsed="0"/>
-    <w:lsdException w:name="Medium Grid 2 Accent 3" w:semiHidden="0" w:uiPriority="68" w:unhideWhenUsed="0"/>
-    <w:lsdException w:name="Medium Grid 3 Accent 3" w:semiHidden="0" w:uiPriority="69" w:unhideWhenUsed="0"/>
-    <w:lsdException w:name="Dark List Accent 3" w:semiHidden="0" w:uiPriority="70" w:unhideWhenUsed="0"/>
-    <w:lsdException w:name="Colorful Shading Accent 3" w:semiHidden="0" w:uiPriority="71" w:unhideWhenUsed="0"/>
-    <w:lsdException w:name="Colorful List Accent 3" w:semiHidden="0" w:uiPriority="72" w:unhideWhenUsed="0"/>
-    <w:lsdException w:name="Colorful Grid Accent 3" w:semiHidden="0" w:uiPriority="73" w:unhideWhenUsed="0"/>
-    <w:lsdException w:name="Light Shading Accent 4" w:semiHidden="0" w:uiPriority="60" w:unhideWhenUsed="0"/>
-    <w:lsdException w:name="Light List Accent 4" w:semiHidden="0" w:uiPriority="61" w:unhideWhenUsed="0"/>
-    <w:lsdException w:name="Light Grid Accent 4" w:semiHidden="0" w:uiPriority="62" w:unhideWhenUsed="0"/>
-    <w:lsdException w:name="Medium Shading 1 Accent 4" w:semiHidden="0" w:uiPriority="63" w:unhideWhenUsed="0"/>
-    <w:lsdException w:name="Medium Shading 2 Accent 4" w:semiHidden="0" w:uiPriority="64" w:unhideWhenUsed="0"/>
-    <w:lsdException w:name="Medium List 1 Accent 4" w:semiHidden="0" w:uiPriority="65" w:unhideWhenUsed="0"/>
-    <w:lsdException w:name="Medium List 2 Accent 4" w:semiHidden="0" w:uiPriority="66" w:unhideWhenUsed="0"/>
-    <w:lsdException w:name="Medium Grid 1 Accent 4" w:semiHidden="0" w:uiPriority="67" w:unhideWhenUsed="0"/>
-    <w:lsdException w:name="Medium Grid 2 Accent 4" w:semiHidden="0" w:uiPriority="68" w:unhideWhenUsed="0"/>
-    <w:lsdException w:name="Medium Grid 3 Accent 4" w:semiHidden="0" w:uiPriority="69" w:unhideWhenUsed="0"/>
-    <w:lsdException w:name="Dark List Accent 4" w:semiHidden="0" w:uiPriority="70" w:unhideWhenUsed="0"/>
-    <w:lsdException w:name="Colorful Shading Accent 4" w:semiHidden="0" w:uiPriority="71" w:unhideWhenUsed="0"/>
-    <w:lsdException w:name="Colorful List Accent 4" w:semiHidden="0" w:uiPriority="72" w:unhideWhenUsed="0"/>
-    <w:lsdException w:name="Colorful Grid Accent 4" w:semiHidden="0" w:uiPriority="73" w:unhideWhenUsed="0"/>
-    <w:lsdException w:name="Light Shading Accent 5" w:semiHidden="0" w:uiPriority="60" w:unhideWhenUsed="0"/>
-    <w:lsdException w:name="Light List Accent 5" w:semiHidden="0" w:uiPriority="61" w:unhideWhenUsed="0"/>
-    <w:lsdException w:name="Light Grid Accent 5" w:semiHidden="0" w:uiPriority="62" w:unhideWhenUsed="0"/>
-    <w:lsdException w:name="Medium Shading 1 Accent 5" w:semiHidden="0" w:uiPriority="63" w:unhideWhenUsed="0"/>
-    <w:lsdException w:name="Medium Shading 2 Accent 5" w:semiHidden="0" w:uiPriority="64" w:unhideWhenUsed="0"/>
-    <w:lsdException w:name="Medium List 1 Accent 5" w:semiHidden="0" w:uiPriority="65" w:unhideWhenUsed="0"/>
-    <w:lsdException w:name="Medium List 2 Accent 5" w:semiHidden="0" w:uiPriority="66" w:unhideWhenUsed="0"/>
-    <w:lsdException w:name="Medium Grid 1 Accent 5" w:semiHidden="0" w:uiPriority="67" w:unhideWhenUsed="0"/>
-    <w:lsdException w:name="Medium Grid 2 Accent 5" w:semiHidden="0" w:uiPriority="68" w:unhideWhenUsed="0"/>
-    <w:lsdException w:name="Medium Grid 3 Accent 5" w:semiHidden="0" w:uiPriority="69" w:unhideWhenUsed="0"/>
-    <w:lsdException w:name="Dark List Accent 5" w:semiHidden="0" w:uiPriority="70" w:unhideWhenUsed="0"/>
-    <w:lsdException w:name="Colorful Shading Accent 5" w:semiHidden="0" w:uiPriority="71" w:unhideWhenUsed="0"/>
-    <w:lsdException w:name="Colorful List Accent 5" w:semiHidden="0" w:uiPriority="72" w:unhideWhenUsed="0"/>
-    <w:lsdException w:name="Colorful Grid Accent 5" w:semiHidden="0" w:uiPriority="73" w:unhideWhenUsed="0"/>
-    <w:lsdException w:name="Light Shading Accent 6" w:semiHidden="0" w:uiPriority="60" w:unhideWhenUsed="0"/>
-    <w:lsdException w:name="Light List Accent 6" w:semiHidden="0" w:uiPriority="61" w:unhideWhenUsed="0"/>
-    <w:lsdException w:name="Light Grid Accent 6" w:semiHidden="0" w:uiPriority="62" w:unhideWhenUsed="0"/>
-    <w:lsdException w:name="Medium Shading 1 Accent 6" w:semiHidden="0" w:uiPriority="63" w:unhideWhenUsed="0"/>
-    <w:lsdException w:name="Medium Shading 2 Accent 6" w:semiHidden="0" w:uiPriority="64" w:unhideWhenUsed="0"/>
-    <w:lsdException w:name="Medium List 1 Accent 6" w:semiHidden="0" w:uiPriority="65" w:unhideWhenUsed="0"/>
-    <w:lsdException w:name="Medium List 2 Accent 6" w:semiHidden="0" w:uiPriority="66" w:unhideWhenUsed="0"/>
-    <w:lsdException w:name="Medium Grid 1 Accent 6" w:semiHidden="0" w:uiPriority="67" w:unhideWhenUsed="0"/>
-    <w:lsdException w:name="Medium Grid 2 Accent 6" w:semiHidden="0" w:uiPriority="68" w:unhideWhenUsed="0"/>
-    <w:lsdException w:name="Medium Grid 3 Accent 6" w:semiHidden="0" w:uiPriority="69" w:unhideWhenUsed="0"/>
-    <w:lsdException w:name="Dark List Accent 6" w:semiHidden="0" w:uiPriority="70" w:unhideWhenUsed="0"/>
-    <w:lsdException w:name="Colorful Shading Accent 6" w:semiHidden="0" w:uiPriority="71" w:unhideWhenUsed="0"/>
-    <w:lsdException w:name="Colorful List Accent 6" w:semiHidden="0" w:uiPriority="72" w:unhideWhenUsed="0"/>
-    <w:lsdException w:name="Colorful Grid Accent 6" w:semiHidden="0" w:uiPriority="73" w:unhideWhenUsed="0"/>
-    <w:lsdException w:name="Subtle Emphasis" w:semiHidden="0" w:uiPriority="19" w:unhideWhenUsed="0" w:qFormat="1"/>
-    <w:lsdException w:name="Intense Emphasis" w:semiHidden="0" w:uiPriority="21" w:unhideWhenUsed="0" w:qFormat="1"/>
-    <w:lsdException w:name="Subtle Reference" w:semiHidden="0" w:uiPriority="31" w:unhideWhenUsed="0" w:qFormat="1"/>
-    <w:lsdException w:name="Intense Reference" w:semiHidden="0" w:uiPriority="32" w:unhideWhenUsed="0" w:qFormat="1"/>
-    <w:lsdException w:name="Book Title" w:semiHidden="0" w:uiPriority="33" w:unhideWhenUsed="0" w:qFormat="1"/>
-    <w:lsdException w:name="Bibliography" w:uiPriority="37"/>
-    <w:lsdException w:name="TOC Heading" w:uiPriority="39" w:qFormat="1"/>
-  </w:latentStyles>
-  <w:style w:type="paragraph" w:default="1" w:styleId="Normal">
-    <w:name w:val="Normal"/>
-    <w:qFormat/>
-  </w:style>
-  <w:style w:type="character" w:default="1" w:styleId="Fuentedeprrafopredeter">
-    <w:name w:val="Default Paragraph Font"/>
-    <w:uiPriority w:val="1"/>
-    <w:semiHidden/>
-    <w:unhideWhenUsed/>
-  </w:style>
-  <w:style w:type="table" w:default="1" w:styleId="Tablanormal">
-    <w:name w:val="Normal Table"/>
-    <w:uiPriority w:val="99"/>
-    <w:semiHidden/>
-    <w:unhideWhenUsed/>
-    <w:tblPr>
-      <w:tblInd w:w="0" w:type="dxa"/>
-      <w:tblCellMar>
-        <w:top w:w="0" w:type="dxa"/>
-        <w:left w:w="108" w:type="dxa"/>
-        <w:bottom w:w="0" w:type="dxa"/>
-        <w:right w:w="108" w:type="dxa"/>
-      </w:tblCellMar>
-    </w:tblPr>
-  </w:style>
-  <w:style w:type="numbering" w:default="1" w:styleId="Sinlista">
-    <w:name w:val="No List"/>
-    <w:uiPriority w:val="99"/>
-    <w:semiHidden/>
-    <w:unhideWhenUsed/>
-  </w:style>
-  <w:style w:type="paragraph" w:customStyle="1" w:styleId="C8E80C67D81C4DCCAFD89EB0CF236F74">
-    <w:name w:val="C8E80C67D81C4DCCAFD89EB0CF236F74"/>
-  </w:style>
-  <w:style w:type="paragraph" w:customStyle="1" w:styleId="6768008D8F724C79BE55358E8CD5F05F">
-    <w:name w:val="6768008D8F724C79BE55358E8CD5F05F"/>
-  </w:style>
-  <w:style w:type="paragraph" w:customStyle="1" w:styleId="BD280F991B9240A8B3ABD2392723E3AC">
-    <w:name w:val="BD280F991B9240A8B3ABD2392723E3AC"/>
-  </w:style>
-</w:styles>
-</file>
-
-<file path=word/glossary/webSettings.xml><?xml version="1.0" encoding="utf-8"?>
-<w:webSettings xmlns:mc="http://schemas.openxmlformats.org/markup-compatibility/2006" xmlns:r="http://schemas.openxmlformats.org/officeDocument/2006/relationships" xmlns:w="http://schemas.openxmlformats.org/wordprocessingml/2006/main" xmlns:w14="http://schemas.microsoft.com/office/word/2010/wordml" mc:Ignorable="w14">
-  <w:optimizeForBrowser/>
-  <w:allowPNG/>
-</w:webSettings>
 </file>
 
 <file path=word/theme/theme1.xml><?xml version="1.0" encoding="utf-8"?>
@@ -14453,7 +15013,7 @@
 </file>
 
 <file path=customXml/itemProps2.xml><?xml version="1.0" encoding="utf-8"?>
-<ds:datastoreItem xmlns:ds="http://schemas.openxmlformats.org/officeDocument/2006/customXml" ds:itemID="{3BE8B8A3-5029-4E14-9B5C-E41690EC2EB0}">
+<ds:datastoreItem xmlns:ds="http://schemas.openxmlformats.org/officeDocument/2006/customXml" ds:itemID="{F5A303C0-2647-453D-93C1-DD37D9E1BCE7}">
   <ds:schemaRefs>
     <ds:schemaRef ds:uri="http://schemas.openxmlformats.org/officeDocument/2006/bibliography"/>
   </ds:schemaRefs>

</xml_diff>